<commit_message>
Fix remaining schema issues. Move lang and base to common class. Fix choice model.
</commit_message>
<xml_diff>
--- a/DocTools/rfctool/hallambaker-rfctool.docx
+++ b/DocTools/rfctool/hallambaker-rfctool.docx
@@ -153,7 +153,13 @@
         </w:rPr>
       </w:pPr>
       <w:r>
-        <w:t>&lt;also&gt;http://</w:t>
+        <w:t>&lt;also&gt;http</w:t>
+      </w:r>
+      <w:r>
+        <w:t>s</w:t>
+      </w:r>
+      <w:r>
+        <w:t>://</w:t>
       </w:r>
       <w:r>
         <w:t>mathmesh.com</w:t>
@@ -432,42 +438,839 @@
       <w:r>
         <w:t>Style sheet choice</w:t>
       </w:r>
+    </w:p>
+    <w:p>
+      <w:pPr>
+        <w:pStyle w:val="h1"/>
+        <w:outlineLvl w:val="2"/>
+      </w:pPr>
+      <w:r>
+        <w:t xml:space="preserve">Markdown </w:t>
+      </w:r>
+    </w:p>
+    <w:p>
+      <w:pPr>
+        <w:pStyle w:val="h1"/>
+        <w:outlineLvl w:val="3"/>
+      </w:pPr>
+      <w:r>
+        <w:t>Github</w:t>
+      </w:r>
+    </w:p>
+    <w:p>
+      <w:pPr>
+        <w:pStyle w:val="h1"/>
+        <w:outlineLvl w:val="3"/>
+      </w:pPr>
+      <w:r>
+        <w:t>Pandoc</w:t>
+      </w:r>
+    </w:p>
+    <w:p>
+      <w:pPr>
+        <w:pStyle w:val="h1"/>
+      </w:pPr>
+      <w:r>
+        <w:t>Document Markup</w:t>
+      </w:r>
+    </w:p>
+    <w:p>
+      <w:pPr>
+        <w:pStyle w:val="h1"/>
+        <w:outlineLvl w:val="1"/>
+      </w:pPr>
+      <w:r>
+        <w:t>Document data</w:t>
+      </w:r>
+    </w:p>
+    <w:p>
+      <w:r>
+        <w:t>The tool is intentionally lax in allowing specification of document data and metadata using the metadata tags specified in all versions of the xml schema plus additional tags defined for use with markdown.</w:t>
+      </w:r>
+    </w:p>
+    <w:p>
+      <w:r>
+        <w:t>The following tags are preferred:</w:t>
+      </w:r>
+    </w:p>
+    <w:tbl>
+      <w:tblPr>
+        <w:tblStyle w:val="TableGrid"/>
+        <w:tblW w:w="0" w:type="auto"/>
+        <w:tblLook w:val="04A0" w:firstRow="1" w:lastRow="0" w:firstColumn="1" w:lastColumn="0" w:noHBand="0" w:noVBand="1"/>
+      </w:tblPr>
+      <w:tblGrid>
+        <w:gridCol w:w="3116"/>
+        <w:gridCol w:w="3117"/>
+      </w:tblGrid>
+      <w:tr>
+        <w:tc>
+          <w:tcPr>
+            <w:tcW w:w="3116" w:type="dxa"/>
+          </w:tcPr>
+          <w:p>
+            <w:pPr>
+              <w:rPr>
+                <w:b/>
+                <w:bCs/>
+              </w:rPr>
+            </w:pPr>
+            <w:r>
+              <w:rPr>
+                <w:b/>
+                <w:bCs/>
+              </w:rPr>
+              <w:t>Tag</w:t>
+            </w:r>
+          </w:p>
+        </w:tc>
+        <w:tc>
+          <w:tcPr>
+            <w:tcW w:w="3117" w:type="dxa"/>
+          </w:tcPr>
+          <w:p>
+            <w:pPr>
+              <w:rPr>
+                <w:b/>
+                <w:bCs/>
+              </w:rPr>
+            </w:pPr>
+            <w:r>
+              <w:rPr>
+                <w:b/>
+                <w:bCs/>
+              </w:rPr>
+              <w:t>Values</w:t>
+            </w:r>
+          </w:p>
+        </w:tc>
+      </w:tr>
+      <w:tr>
+        <w:tc>
+          <w:tcPr>
+            <w:tcW w:w="3116" w:type="dxa"/>
+          </w:tcPr>
+          <w:p>
+            <w:r>
+              <w:t>document</w:t>
+            </w:r>
+          </w:p>
+        </w:tc>
+        <w:tc>
+          <w:tcPr>
+            <w:tcW w:w="3117" w:type="dxa"/>
+          </w:tcPr>
+          <w:p>
+            <w:r>
+              <w:t>rfcxxx, draft-xxx</w:t>
+            </w:r>
+          </w:p>
+        </w:tc>
+      </w:tr>
+      <w:tr>
+        <w:tc>
+          <w:tcPr>
+            <w:tcW w:w="3116" w:type="dxa"/>
+          </w:tcPr>
+          <w:p>
+            <w:r>
+              <w:t>status</w:t>
+            </w:r>
+          </w:p>
+        </w:tc>
+        <w:tc>
+          <w:tcPr>
+            <w:tcW w:w="3117" w:type="dxa"/>
+          </w:tcPr>
+          <w:p>
+            <w:r>
+              <w:t>std, bcp, info, exp, historic</w:t>
+            </w:r>
+          </w:p>
+        </w:tc>
+      </w:tr>
+      <w:tr>
+        <w:tc>
+          <w:tcPr>
+            <w:tcW w:w="3116" w:type="dxa"/>
+          </w:tcPr>
+          <w:p>
+            <w:r>
+              <w:lastRenderedPageBreak/>
+              <w:t>stream</w:t>
+            </w:r>
+          </w:p>
+        </w:tc>
+        <w:tc>
+          <w:tcPr>
+            <w:tcW w:w="3117" w:type="dxa"/>
+          </w:tcPr>
+          <w:p>
+            <w:r>
+              <w:t>IETF, IRTF, IAB, independent</w:t>
+            </w:r>
+          </w:p>
+        </w:tc>
+      </w:tr>
+      <w:tr>
+        <w:tc>
+          <w:tcPr>
+            <w:tcW w:w="3116" w:type="dxa"/>
+          </w:tcPr>
+          <w:p>
+            <w:r>
+              <w:t>ipr</w:t>
+            </w:r>
+          </w:p>
+        </w:tc>
+        <w:tc>
+          <w:tcPr>
+            <w:tcW w:w="3117" w:type="dxa"/>
+          </w:tcPr>
+          <w:p>
+            <w:r>
+              <w:t>trust200902</w:t>
+            </w:r>
+          </w:p>
+        </w:tc>
+      </w:tr>
+      <w:tr>
+        <w:tc>
+          <w:tcPr>
+            <w:tcW w:w="3116" w:type="dxa"/>
+          </w:tcPr>
+          <w:p>
+            <w:r>
+              <w:t>updates</w:t>
+            </w:r>
+          </w:p>
+        </w:tc>
+        <w:tc>
+          <w:tcPr>
+            <w:tcW w:w="3117" w:type="dxa"/>
+          </w:tcPr>
+          <w:p>
+            <w:r>
+              <w:t>rfc1234, rfc3456</w:t>
+            </w:r>
+          </w:p>
+        </w:tc>
+      </w:tr>
+      <w:tr>
+        <w:tc>
+          <w:tcPr>
+            <w:tcW w:w="3116" w:type="dxa"/>
+          </w:tcPr>
+          <w:p>
+            <w:r>
+              <w:t>obsoletes</w:t>
+            </w:r>
+          </w:p>
+        </w:tc>
+        <w:tc>
+          <w:tcPr>
+            <w:tcW w:w="3117" w:type="dxa"/>
+          </w:tcPr>
+          <w:p>
+            <w:r>
+              <w:t>rfc123</w:t>
+            </w:r>
+            <w:r>
+              <w:t>5</w:t>
+            </w:r>
+          </w:p>
+        </w:tc>
+      </w:tr>
+      <w:tr>
+        <w:tc>
+          <w:tcPr>
+            <w:tcW w:w="3116" w:type="dxa"/>
+          </w:tcPr>
+          <w:p>
+            <w:r>
+              <w:t>keyword</w:t>
+            </w:r>
+          </w:p>
+        </w:tc>
+        <w:tc>
+          <w:tcPr>
+            <w:tcW w:w="3117" w:type="dxa"/>
+          </w:tcPr>
+          <w:p>
+            <w:r>
+              <w:t>pki</w:t>
+            </w:r>
+          </w:p>
+        </w:tc>
+      </w:tr>
+      <w:tr>
+        <w:tc>
+          <w:tcPr>
+            <w:tcW w:w="3116" w:type="dxa"/>
+          </w:tcPr>
+          <w:p>
+            <w:r>
+              <w:t>consensus</w:t>
+            </w:r>
+          </w:p>
+        </w:tc>
+        <w:tc>
+          <w:tcPr>
+            <w:tcW w:w="3117" w:type="dxa"/>
+          </w:tcPr>
+          <w:p>
+            <w:r>
+              <w:t>yes</w:t>
+            </w:r>
+          </w:p>
+        </w:tc>
+      </w:tr>
+      <w:tr>
+        <w:tc>
+          <w:tcPr>
+            <w:tcW w:w="3116" w:type="dxa"/>
+          </w:tcPr>
+          <w:p>
+            <w:r>
+              <w:t>area</w:t>
+            </w:r>
+          </w:p>
+        </w:tc>
+        <w:tc>
+          <w:tcPr>
+            <w:tcW w:w="3117" w:type="dxa"/>
+          </w:tcPr>
+          <w:p>
+            <w:r>
+              <w:t>Security</w:t>
+            </w:r>
+          </w:p>
+        </w:tc>
+      </w:tr>
+      <w:tr>
+        <w:tc>
+          <w:tcPr>
+            <w:tcW w:w="3116" w:type="dxa"/>
+          </w:tcPr>
+          <w:p>
+            <w:r>
+              <w:t>workgroup</w:t>
+            </w:r>
+          </w:p>
+        </w:tc>
+        <w:tc>
+          <w:tcPr>
+            <w:tcW w:w="3117" w:type="dxa"/>
+          </w:tcPr>
+          <w:p>
+            <w:r>
+              <w:t>LAMPS</w:t>
+            </w:r>
+          </w:p>
+        </w:tc>
+      </w:tr>
+      <w:tr>
+        <w:tc>
+          <w:tcPr>
+            <w:tcW w:w="3116" w:type="dxa"/>
+          </w:tcPr>
+          <w:p>
+            <w:r>
+              <w:t>std</w:t>
+            </w:r>
+          </w:p>
+        </w:tc>
+        <w:tc>
+          <w:tcPr>
+            <w:tcW w:w="3117" w:type="dxa"/>
+          </w:tcPr>
+          <w:p>
+            <w:r>
+              <w:t>STD number</w:t>
+            </w:r>
+          </w:p>
+        </w:tc>
+      </w:tr>
+      <w:tr>
+        <w:tc>
+          <w:tcPr>
+            <w:tcW w:w="3116" w:type="dxa"/>
+          </w:tcPr>
+          <w:p>
+            <w:r>
+              <w:t>bcp</w:t>
+            </w:r>
+          </w:p>
+        </w:tc>
+        <w:tc>
+          <w:tcPr>
+            <w:tcW w:w="3117" w:type="dxa"/>
+          </w:tcPr>
+          <w:p>
+            <w:r>
+              <w:t>BCP number</w:t>
+            </w:r>
+          </w:p>
+        </w:tc>
+      </w:tr>
+      <w:tr>
+        <w:tc>
+          <w:tcPr>
+            <w:tcW w:w="3116" w:type="dxa"/>
+          </w:tcPr>
+          <w:p>
+            <w:r>
+              <w:t>also</w:t>
+            </w:r>
+          </w:p>
+        </w:tc>
+        <w:tc>
+          <w:tcPr>
+            <w:tcW w:w="3117" w:type="dxa"/>
+          </w:tcPr>
+          <w:p>
+            <w:r>
+              <w:t>(url on users site)</w:t>
+            </w:r>
+          </w:p>
+        </w:tc>
+      </w:tr>
+    </w:tbl>
+    <w:p/>
+    <w:p>
+      <w:pPr>
+        <w:pStyle w:val="Heading3"/>
+      </w:pPr>
+      <w:r>
+        <w:t>Authors</w:t>
+      </w:r>
+    </w:p>
+    <w:tbl>
+      <w:tblPr>
+        <w:tblStyle w:val="TableGrid"/>
+        <w:tblW w:w="0" w:type="auto"/>
+        <w:tblLook w:val="04A0" w:firstRow="1" w:lastRow="0" w:firstColumn="1" w:lastColumn="0" w:noHBand="0" w:noVBand="1"/>
+      </w:tblPr>
+      <w:tblGrid>
+        <w:gridCol w:w="4675"/>
+        <w:gridCol w:w="4675"/>
+      </w:tblGrid>
+      <w:tr>
+        <w:tc>
+          <w:tcPr>
+            <w:tcW w:w="4675" w:type="dxa"/>
+          </w:tcPr>
+          <w:p>
+            <w:pPr>
+              <w:rPr>
+                <w:b/>
+                <w:bCs/>
+              </w:rPr>
+            </w:pPr>
+            <w:r>
+              <w:rPr>
+                <w:b/>
+                <w:bCs/>
+              </w:rPr>
+              <w:t>Tag</w:t>
+            </w:r>
+          </w:p>
+        </w:tc>
+        <w:tc>
+          <w:tcPr>
+            <w:tcW w:w="4675" w:type="dxa"/>
+          </w:tcPr>
+          <w:p>
+            <w:pPr>
+              <w:rPr>
+                <w:b/>
+                <w:bCs/>
+              </w:rPr>
+            </w:pPr>
+            <w:r>
+              <w:rPr>
+                <w:b/>
+                <w:bCs/>
+              </w:rPr>
+              <w:t>Examples</w:t>
+            </w:r>
+          </w:p>
+        </w:tc>
+      </w:tr>
+      <w:tr>
+        <w:tc>
+          <w:tcPr>
+            <w:tcW w:w="4675" w:type="dxa"/>
+          </w:tcPr>
+          <w:p>
+            <w:r>
+              <w:t>fullname</w:t>
+            </w:r>
+          </w:p>
+        </w:tc>
+        <w:tc>
+          <w:tcPr>
+            <w:tcW w:w="4675" w:type="dxa"/>
+          </w:tcPr>
+          <w:p/>
+        </w:tc>
+      </w:tr>
+      <w:tr>
+        <w:tc>
+          <w:tcPr>
+            <w:tcW w:w="4675" w:type="dxa"/>
+          </w:tcPr>
+          <w:p>
+            <w:r>
+              <w:t>firstname</w:t>
+            </w:r>
+          </w:p>
+        </w:tc>
+        <w:tc>
+          <w:tcPr>
+            <w:tcW w:w="4675" w:type="dxa"/>
+          </w:tcPr>
+          <w:p/>
+        </w:tc>
+      </w:tr>
+      <w:tr>
+        <w:tc>
+          <w:tcPr>
+            <w:tcW w:w="4675" w:type="dxa"/>
+          </w:tcPr>
+          <w:p>
+            <w:r>
+              <w:t>surname</w:t>
+            </w:r>
+          </w:p>
+        </w:tc>
+        <w:tc>
+          <w:tcPr>
+            <w:tcW w:w="4675" w:type="dxa"/>
+          </w:tcPr>
+          <w:p/>
+        </w:tc>
+      </w:tr>
+      <w:tr>
+        <w:tc>
+          <w:tcPr>
+            <w:tcW w:w="4675" w:type="dxa"/>
+          </w:tcPr>
+          <w:p>
+            <w:r>
+              <w:t>initials</w:t>
+            </w:r>
+          </w:p>
+        </w:tc>
+        <w:tc>
+          <w:tcPr>
+            <w:tcW w:w="4675" w:type="dxa"/>
+          </w:tcPr>
+          <w:p/>
+        </w:tc>
+      </w:tr>
+      <w:tr>
+        <w:tc>
+          <w:tcPr>
+            <w:tcW w:w="4675" w:type="dxa"/>
+          </w:tcPr>
+          <w:p>
+            <w:r>
+              <w:t>email</w:t>
+            </w:r>
+          </w:p>
+        </w:tc>
+        <w:tc>
+          <w:tcPr>
+            <w:tcW w:w="4675" w:type="dxa"/>
+          </w:tcPr>
+          <w:p/>
+        </w:tc>
+      </w:tr>
+      <w:tr>
+        <w:tc>
+          <w:tcPr>
+            <w:tcW w:w="4675" w:type="dxa"/>
+          </w:tcPr>
+          <w:p>
+            <w:r>
+              <w:t>organization</w:t>
+            </w:r>
+          </w:p>
+        </w:tc>
+        <w:tc>
+          <w:tcPr>
+            <w:tcW w:w="4675" w:type="dxa"/>
+          </w:tcPr>
+          <w:p/>
+        </w:tc>
+      </w:tr>
+      <w:tr>
+        <w:tc>
+          <w:tcPr>
+            <w:tcW w:w="4675" w:type="dxa"/>
+          </w:tcPr>
+          <w:p>
+            <w:r>
+              <w:t>role</w:t>
+            </w:r>
+          </w:p>
+        </w:tc>
+        <w:tc>
+          <w:tcPr>
+            <w:tcW w:w="4675" w:type="dxa"/>
+          </w:tcPr>
+          <w:p/>
+        </w:tc>
+      </w:tr>
+      <w:tr>
+        <w:tc>
+          <w:tcPr>
+            <w:tcW w:w="4675" w:type="dxa"/>
+          </w:tcPr>
+          <w:p>
+            <w:r>
+              <w:t>organization</w:t>
+            </w:r>
+            <w:r>
+              <w:t>abbrev</w:t>
+            </w:r>
+          </w:p>
+        </w:tc>
+        <w:tc>
+          <w:tcPr>
+            <w:tcW w:w="4675" w:type="dxa"/>
+          </w:tcPr>
+          <w:p/>
+        </w:tc>
+      </w:tr>
+      <w:tr>
+        <w:tc>
+          <w:tcPr>
+            <w:tcW w:w="4675" w:type="dxa"/>
+          </w:tcPr>
+          <w:p>
+            <w:r>
+              <w:t>organization</w:t>
+            </w:r>
+            <w:r>
+              <w:t>ascii</w:t>
+            </w:r>
+          </w:p>
+        </w:tc>
+        <w:tc>
+          <w:tcPr>
+            <w:tcW w:w="4675" w:type="dxa"/>
+          </w:tcPr>
+          <w:p/>
+        </w:tc>
+      </w:tr>
+      <w:tr>
+        <w:tc>
+          <w:tcPr>
+            <w:tcW w:w="4675" w:type="dxa"/>
+          </w:tcPr>
+          <w:p>
+            <w:r>
+              <w:t>street</w:t>
+            </w:r>
+          </w:p>
+        </w:tc>
+        <w:tc>
+          <w:tcPr>
+            <w:tcW w:w="4675" w:type="dxa"/>
+          </w:tcPr>
+          <w:p/>
+        </w:tc>
+      </w:tr>
+      <w:tr>
+        <w:tc>
+          <w:tcPr>
+            <w:tcW w:w="4675" w:type="dxa"/>
+          </w:tcPr>
+          <w:p>
+            <w:r>
+              <w:t>city</w:t>
+            </w:r>
+          </w:p>
+        </w:tc>
+        <w:tc>
+          <w:tcPr>
+            <w:tcW w:w="4675" w:type="dxa"/>
+          </w:tcPr>
+          <w:p/>
+        </w:tc>
+      </w:tr>
+      <w:tr>
+        <w:tc>
+          <w:tcPr>
+            <w:tcW w:w="4675" w:type="dxa"/>
+          </w:tcPr>
+          <w:p>
+            <w:r>
+              <w:t>region</w:t>
+            </w:r>
+          </w:p>
+        </w:tc>
+        <w:tc>
+          <w:tcPr>
+            <w:tcW w:w="4675" w:type="dxa"/>
+          </w:tcPr>
+          <w:p/>
+        </w:tc>
+      </w:tr>
+      <w:tr>
+        <w:tc>
+          <w:tcPr>
+            <w:tcW w:w="4675" w:type="dxa"/>
+          </w:tcPr>
+          <w:p>
+            <w:r>
+              <w:t>code</w:t>
+            </w:r>
+          </w:p>
+        </w:tc>
+        <w:tc>
+          <w:tcPr>
+            <w:tcW w:w="4675" w:type="dxa"/>
+          </w:tcPr>
+          <w:p/>
+        </w:tc>
+      </w:tr>
+      <w:tr>
+        <w:tc>
+          <w:tcPr>
+            <w:tcW w:w="4675" w:type="dxa"/>
+          </w:tcPr>
+          <w:p>
+            <w:r>
+              <w:t>country</w:t>
+            </w:r>
+          </w:p>
+        </w:tc>
+        <w:tc>
+          <w:tcPr>
+            <w:tcW w:w="4675" w:type="dxa"/>
+          </w:tcPr>
+          <w:p/>
+        </w:tc>
+      </w:tr>
+      <w:tr>
+        <w:tc>
+          <w:tcPr>
+            <w:tcW w:w="4675" w:type="dxa"/>
+          </w:tcPr>
+          <w:p>
+            <w:r>
+              <w:t>phone</w:t>
+            </w:r>
+          </w:p>
+        </w:tc>
+        <w:tc>
+          <w:tcPr>
+            <w:tcW w:w="4675" w:type="dxa"/>
+          </w:tcPr>
+          <w:p/>
+        </w:tc>
+      </w:tr>
+      <w:tr>
+        <w:tc>
+          <w:tcPr>
+            <w:tcW w:w="4675" w:type="dxa"/>
+          </w:tcPr>
+          <w:p>
+            <w:r>
+              <w:t>uri</w:t>
+            </w:r>
+          </w:p>
+        </w:tc>
+        <w:tc>
+          <w:tcPr>
+            <w:tcW w:w="4675" w:type="dxa"/>
+          </w:tcPr>
+          <w:p/>
+        </w:tc>
+      </w:tr>
+    </w:tbl>
+    <w:p/>
+    <w:p>
+      <w:r>
+        <w:tab/>
+      </w:r>
+    </w:p>
+    <w:p>
+      <w:pPr>
+        <w:pStyle w:val="h1"/>
+        <w:outlineLvl w:val="1"/>
+      </w:pPr>
+      <w:r>
+        <w:t>Formatting</w:t>
+      </w:r>
+    </w:p>
+    <w:p>
+      <w:r>
+        <w:t>Cref - comment</w:t>
+      </w:r>
+    </w:p>
+    <w:p>
+      <w:r>
+        <w:t>Eref - external link (not added to references)</w:t>
+      </w:r>
+    </w:p>
+    <w:p>
+      <w:r>
+        <w:t>RelRef - reference to a specific anchor within a referenced doc.</w:t>
+      </w:r>
+    </w:p>
+    <w:p>
+      <w:r>
+        <w:t>Iref - term for the index</w:t>
+      </w:r>
+    </w:p>
+    <w:p>
+      <w:r>
+        <w:t>Xref - reference to an anchor in this document</w:t>
+      </w:r>
       <w:bookmarkStart w:id="4" w:name="_GoBack"/>
       <w:bookmarkEnd w:id="4"/>
     </w:p>
     <w:p>
       <w:pPr>
         <w:pStyle w:val="h1"/>
+        <w:outlineLvl w:val="1"/>
+      </w:pPr>
+    </w:p>
+    <w:p>
+      <w:pPr>
+        <w:pStyle w:val="h1"/>
+        <w:outlineLvl w:val="1"/>
+      </w:pPr>
+    </w:p>
+    <w:p>
+      <w:pPr>
+        <w:pStyle w:val="h1"/>
+        <w:outlineLvl w:val="1"/>
+      </w:pPr>
+      <w:r>
+        <w:t>Including files</w:t>
+      </w:r>
+    </w:p>
+    <w:p>
+      <w:pPr>
+        <w:pStyle w:val="h1"/>
         <w:outlineLvl w:val="2"/>
       </w:pPr>
       <w:r>
-        <w:t xml:space="preserve">Markdown </w:t>
-      </w:r>
-    </w:p>
-    <w:p>
-      <w:pPr>
-        <w:pStyle w:val="h1"/>
-        <w:outlineLvl w:val="3"/>
-      </w:pPr>
-      <w:r>
-        <w:t>Github</w:t>
-      </w:r>
-    </w:p>
-    <w:p>
-      <w:pPr>
-        <w:pStyle w:val="h1"/>
-        <w:outlineLvl w:val="3"/>
-      </w:pPr>
-      <w:r>
-        <w:t>Pandoc</w:t>
-      </w:r>
-    </w:p>
-    <w:p>
-      <w:pPr>
-        <w:pStyle w:val="h1"/>
-      </w:pPr>
-      <w:r>
-        <w:t>Document Markup</w:t>
+        <w:t>Figures</w:t>
+      </w:r>
+    </w:p>
+    <w:p>
+      <w:pPr>
+        <w:pStyle w:val="h1"/>
+        <w:outlineLvl w:val="2"/>
+      </w:pPr>
+      <w:r>
+        <w:t>Source code</w:t>
       </w:r>
     </w:p>
     <w:p>
@@ -476,6 +1279,499 @@
         <w:outlineLvl w:val="1"/>
       </w:pPr>
       <w:r>
+        <w:t>Section headings</w:t>
+      </w:r>
+    </w:p>
+    <w:p>
+      <w:pPr>
+        <w:pStyle w:val="h1"/>
+        <w:outlineLvl w:val="1"/>
+      </w:pPr>
+      <w:r>
+        <w:t>References</w:t>
+      </w:r>
+    </w:p>
+    <w:p>
+      <w:pPr>
+        <w:pStyle w:val="h1"/>
+        <w:outlineLvl w:val="2"/>
+      </w:pPr>
+      <w:r>
+        <w:t>Informative</w:t>
+      </w:r>
+    </w:p>
+    <w:p>
+      <w:pPr>
+        <w:pStyle w:val="h1"/>
+        <w:outlineLvl w:val="2"/>
+      </w:pPr>
+      <w:r>
+        <w:lastRenderedPageBreak/>
+        <w:t>Normative</w:t>
+      </w:r>
+    </w:p>
+    <w:p>
+      <w:pPr>
+        <w:pStyle w:val="h1"/>
+        <w:outlineLvl w:val="1"/>
+      </w:pPr>
+      <w:r>
+        <w:t>Processing Instructions</w:t>
+      </w:r>
+    </w:p>
+    <w:tbl>
+      <w:tblPr>
+        <w:tblStyle w:val="TableGrid"/>
+        <w:tblW w:w="0" w:type="auto"/>
+        <w:tblLook w:val="04A0" w:firstRow="1" w:lastRow="0" w:firstColumn="1" w:lastColumn="0" w:noHBand="0" w:noVBand="1"/>
+      </w:tblPr>
+      <w:tblGrid>
+        <w:gridCol w:w="2335"/>
+        <w:gridCol w:w="2070"/>
+        <w:gridCol w:w="4945"/>
+      </w:tblGrid>
+      <w:tr>
+        <w:tc>
+          <w:tcPr>
+            <w:tcW w:w="2335" w:type="dxa"/>
+          </w:tcPr>
+          <w:p>
+            <w:r>
+              <w:t>Tag</w:t>
+            </w:r>
+          </w:p>
+        </w:tc>
+        <w:tc>
+          <w:tcPr>
+            <w:tcW w:w="2070" w:type="dxa"/>
+          </w:tcPr>
+          <w:p>
+            <w:r>
+              <w:t>Default</w:t>
+            </w:r>
+          </w:p>
+        </w:tc>
+        <w:tc>
+          <w:tcPr>
+            <w:tcW w:w="4945" w:type="dxa"/>
+          </w:tcPr>
+          <w:p>
+            <w:r>
+              <w:t>Use</w:t>
+            </w:r>
+          </w:p>
+        </w:tc>
+      </w:tr>
+      <w:tr>
+        <w:tc>
+          <w:tcPr>
+            <w:tcW w:w="2335" w:type="dxa"/>
+          </w:tcPr>
+          <w:p>
+            <w:pPr>
+              <w:tabs>
+                <w:tab w:val="left" w:pos="1373"/>
+              </w:tabs>
+            </w:pPr>
+            <w:r>
+              <w:t>TocDepth</w:t>
+            </w:r>
+            <w:r>
+              <w:tab/>
+            </w:r>
+          </w:p>
+        </w:tc>
+        <w:tc>
+          <w:tcPr>
+            <w:tcW w:w="2070" w:type="dxa"/>
+          </w:tcPr>
+          <w:p>
+            <w:r>
+              <w:t>3</w:t>
+            </w:r>
+          </w:p>
+        </w:tc>
+        <w:tc>
+          <w:tcPr>
+            <w:tcW w:w="4945" w:type="dxa"/>
+          </w:tcPr>
+          <w:p>
+            <w:r>
+              <w:t>Table of Contents depth</w:t>
+            </w:r>
+          </w:p>
+        </w:tc>
+      </w:tr>
+      <w:tr>
+        <w:tc>
+          <w:tcPr>
+            <w:tcW w:w="2335" w:type="dxa"/>
+          </w:tcPr>
+          <w:p>
+            <w:r>
+              <w:t>SortRefs</w:t>
+            </w:r>
+          </w:p>
+        </w:tc>
+        <w:tc>
+          <w:tcPr>
+            <w:tcW w:w="2070" w:type="dxa"/>
+          </w:tcPr>
+          <w:p>
+            <w:r>
+              <w:t>true</w:t>
+            </w:r>
+          </w:p>
+        </w:tc>
+        <w:tc>
+          <w:tcPr>
+            <w:tcW w:w="4945" w:type="dxa"/>
+          </w:tcPr>
+          <w:p>
+            <w:r>
+              <w:t>Sort references</w:t>
+            </w:r>
+          </w:p>
+        </w:tc>
+      </w:tr>
+      <w:tr>
+        <w:tc>
+          <w:tcPr>
+            <w:tcW w:w="2335" w:type="dxa"/>
+          </w:tcPr>
+          <w:p>
+            <w:r>
+              <w:t>Symrefs</w:t>
+            </w:r>
+          </w:p>
+        </w:tc>
+        <w:tc>
+          <w:tcPr>
+            <w:tcW w:w="2070" w:type="dxa"/>
+          </w:tcPr>
+          <w:p>
+            <w:r>
+              <w:t>true</w:t>
+            </w:r>
+          </w:p>
+        </w:tc>
+        <w:tc>
+          <w:tcPr>
+            <w:tcW w:w="4945" w:type="dxa"/>
+          </w:tcPr>
+          <w:p>
+            <w:r>
+              <w:t>Use symbolic references</w:t>
+            </w:r>
+          </w:p>
+        </w:tc>
+      </w:tr>
+      <w:tr>
+        <w:tc>
+          <w:tcPr>
+            <w:tcW w:w="2335" w:type="dxa"/>
+          </w:tcPr>
+          <w:p>
+            <w:r>
+              <w:t>TocInclude</w:t>
+            </w:r>
+          </w:p>
+        </w:tc>
+        <w:tc>
+          <w:tcPr>
+            <w:tcW w:w="2070" w:type="dxa"/>
+          </w:tcPr>
+          <w:p>
+            <w:r>
+              <w:t>true</w:t>
+            </w:r>
+          </w:p>
+        </w:tc>
+        <w:tc>
+          <w:tcPr>
+            <w:tcW w:w="4945" w:type="dxa"/>
+          </w:tcPr>
+          <w:p>
+            <w:r>
+              <w:t xml:space="preserve">Include </w:t>
+            </w:r>
+            <w:r>
+              <w:t>Table of Contents</w:t>
+            </w:r>
+          </w:p>
+        </w:tc>
+      </w:tr>
+      <w:tr>
+        <w:tc>
+          <w:tcPr>
+            <w:tcW w:w="2335" w:type="dxa"/>
+          </w:tcPr>
+          <w:p>
+            <w:r>
+              <w:t>TofInclude</w:t>
+            </w:r>
+          </w:p>
+        </w:tc>
+        <w:tc>
+          <w:tcPr>
+            <w:tcW w:w="2070" w:type="dxa"/>
+          </w:tcPr>
+          <w:p>
+            <w:r>
+              <w:t>true</w:t>
+            </w:r>
+          </w:p>
+        </w:tc>
+        <w:tc>
+          <w:tcPr>
+            <w:tcW w:w="4945" w:type="dxa"/>
+          </w:tcPr>
+          <w:p>
+            <w:r>
+              <w:t xml:space="preserve">Include Table of </w:t>
+            </w:r>
+            <w:r>
+              <w:t>Figures</w:t>
+            </w:r>
+          </w:p>
+        </w:tc>
+      </w:tr>
+      <w:tr>
+        <w:tc>
+          <w:tcPr>
+            <w:tcW w:w="2335" w:type="dxa"/>
+          </w:tcPr>
+          <w:p>
+            <w:r>
+              <w:t>TotInclude</w:t>
+            </w:r>
+          </w:p>
+        </w:tc>
+        <w:tc>
+          <w:tcPr>
+            <w:tcW w:w="2070" w:type="dxa"/>
+          </w:tcPr>
+          <w:p>
+            <w:r>
+              <w:t>true</w:t>
+            </w:r>
+          </w:p>
+        </w:tc>
+        <w:tc>
+          <w:tcPr>
+            <w:tcW w:w="4945" w:type="dxa"/>
+          </w:tcPr>
+          <w:p>
+            <w:r>
+              <w:t xml:space="preserve">Include Table of </w:t>
+            </w:r>
+            <w:r>
+              <w:t>Terms</w:t>
+            </w:r>
+          </w:p>
+        </w:tc>
+      </w:tr>
+      <w:tr>
+        <w:tc>
+          <w:tcPr>
+            <w:tcW w:w="2335" w:type="dxa"/>
+          </w:tcPr>
+          <w:p>
+            <w:r>
+              <w:t>TonInclude</w:t>
+            </w:r>
+          </w:p>
+        </w:tc>
+        <w:tc>
+          <w:tcPr>
+            <w:tcW w:w="2070" w:type="dxa"/>
+          </w:tcPr>
+          <w:p>
+            <w:r>
+              <w:t>true</w:t>
+            </w:r>
+          </w:p>
+        </w:tc>
+        <w:tc>
+          <w:tcPr>
+            <w:tcW w:w="4945" w:type="dxa"/>
+          </w:tcPr>
+          <w:p>
+            <w:r>
+              <w:t>Include Table of Normative Language</w:t>
+            </w:r>
+          </w:p>
+        </w:tc>
+      </w:tr>
+      <w:tr>
+        <w:tc>
+          <w:tcPr>
+            <w:tcW w:w="2335" w:type="dxa"/>
+          </w:tcPr>
+          <w:p>
+            <w:pPr>
+              <w:tabs>
+                <w:tab w:val="left" w:pos="1373"/>
+              </w:tabs>
+            </w:pPr>
+            <w:r>
+              <w:t>IndexInclude</w:t>
+            </w:r>
+            <w:r>
+              <w:tab/>
+            </w:r>
+          </w:p>
+        </w:tc>
+        <w:tc>
+          <w:tcPr>
+            <w:tcW w:w="2070" w:type="dxa"/>
+          </w:tcPr>
+          <w:p>
+            <w:r>
+              <w:t>false</w:t>
+            </w:r>
+          </w:p>
+        </w:tc>
+        <w:tc>
+          <w:tcPr>
+            <w:tcW w:w="4945" w:type="dxa"/>
+          </w:tcPr>
+          <w:p>
+            <w:r>
+              <w:t>Include index</w:t>
+            </w:r>
+          </w:p>
+        </w:tc>
+      </w:tr>
+      <w:tr>
+        <w:tc>
+          <w:tcPr>
+            <w:tcW w:w="2335" w:type="dxa"/>
+          </w:tcPr>
+          <w:p>
+            <w:pPr>
+              <w:tabs>
+                <w:tab w:val="left" w:pos="1373"/>
+              </w:tabs>
+            </w:pPr>
+            <w:r>
+              <w:t>EmbedStyleshee</w:t>
+            </w:r>
+            <w:r>
+              <w:t>t</w:t>
+            </w:r>
+          </w:p>
+        </w:tc>
+        <w:tc>
+          <w:tcPr>
+            <w:tcW w:w="2070" w:type="dxa"/>
+          </w:tcPr>
+          <w:p>
+            <w:r>
+              <w:t>true</w:t>
+            </w:r>
+          </w:p>
+        </w:tc>
+        <w:tc>
+          <w:tcPr>
+            <w:tcW w:w="4945" w:type="dxa"/>
+          </w:tcPr>
+          <w:p>
+            <w:r>
+              <w:t>Embed the stylesheet.</w:t>
+            </w:r>
+          </w:p>
+        </w:tc>
+      </w:tr>
+    </w:tbl>
+    <w:p/>
+    <w:p>
+      <w:pPr>
+        <w:pStyle w:val="h1"/>
+      </w:pPr>
+      <w:r>
+        <w:t>Office Open XML (</w:t>
+      </w:r>
+      <w:r>
+        <w:t>Word</w:t>
+      </w:r>
+      <w:r>
+        <w:t>)</w:t>
+      </w:r>
+      <w:r>
+        <w:t xml:space="preserve"> Syntax</w:t>
+      </w:r>
+    </w:p>
+    <w:p>
+      <w:r>
+        <w:t>Office Open XML</w:t>
+      </w:r>
+      <w:r>
+        <w:t xml:space="preserve"> (</w:t>
+      </w:r>
+      <w:r>
+        <w:t>ECMA-376</w:t>
+      </w:r>
+      <w:r>
+        <w:t>)</w:t>
+      </w:r>
+      <w:r>
+        <w:t xml:space="preserve"> (OOXML)</w:t>
+      </w:r>
+      <w:r>
+        <w:t xml:space="preserve"> is an open standard for document markup format </w:t>
+      </w:r>
+      <w:r>
+        <w:t xml:space="preserve">with ubiquitous support in word processing software. Introduced in </w:t>
+      </w:r>
+      <w:r>
+        <w:t>Microsoft Office 2007</w:t>
+      </w:r>
+      <w:r>
+        <w:t>, the format is notably supported by Google Docs and LibreOffice as a native document format.</w:t>
+      </w:r>
+      <w:r>
+        <w:t xml:space="preserve">  </w:t>
+      </w:r>
+    </w:p>
+    <w:p>
+      <w:r>
+        <w:t xml:space="preserve">Use of </w:t>
+      </w:r>
+      <w:r>
+        <w:t>OOXML</w:t>
+      </w:r>
+      <w:r>
+        <w:t xml:space="preserve"> as the source format for standards documents allows the use of features commonly provided by word processing software such as </w:t>
+      </w:r>
+      <w:r>
+        <w:t xml:space="preserve">spelling and grammar checking </w:t>
+      </w:r>
+      <w:r>
+        <w:t>to be used during document editing.</w:t>
+      </w:r>
+    </w:p>
+    <w:p>
+      <w:r>
+        <w:t xml:space="preserve">The chief disadvantage in use of </w:t>
+      </w:r>
+      <w:r>
+        <w:t>OOXML</w:t>
+      </w:r>
+      <w:r>
+        <w:t xml:space="preserve"> as a document source format is that </w:t>
+      </w:r>
+      <w:r>
+        <w:t xml:space="preserve">the format is relatively complex and requires the </w:t>
+      </w:r>
+    </w:p>
+    <w:p/>
+    <w:p>
+      <w:pPr>
+        <w:pStyle w:val="h1"/>
+        <w:outlineLvl w:val="1"/>
+      </w:pPr>
+      <w:r>
         <w:t>Metadata</w:t>
       </w:r>
     </w:p>
@@ -512,8 +1808,58 @@
         <w:outlineLvl w:val="2"/>
       </w:pPr>
       <w:r>
+        <w:t>Source code</w:t>
+      </w:r>
+    </w:p>
+    <w:p>
+      <w:pPr>
+        <w:pStyle w:val="h1"/>
+        <w:outlineLvl w:val="1"/>
+      </w:pPr>
+      <w:r>
+        <w:t>Section headings</w:t>
+      </w:r>
+    </w:p>
+    <w:p>
+      <w:pPr>
+        <w:pStyle w:val="h1"/>
+        <w:outlineLvl w:val="1"/>
+      </w:pPr>
+      <w:r>
+        <w:t>References</w:t>
+      </w:r>
+    </w:p>
+    <w:p>
+      <w:pPr>
+        <w:pStyle w:val="h1"/>
+        <w:outlineLvl w:val="2"/>
+      </w:pPr>
+      <w:r>
         <w:lastRenderedPageBreak/>
-        <w:t>Source code</w:t>
+        <w:t>Informative</w:t>
+      </w:r>
+    </w:p>
+    <w:p>
+      <w:pPr>
+        <w:pStyle w:val="h1"/>
+        <w:outlineLvl w:val="2"/>
+      </w:pPr>
+      <w:r>
+        <w:t>Normative</w:t>
+      </w:r>
+    </w:p>
+    <w:p>
+      <w:pPr>
+        <w:pStyle w:val="h1"/>
+      </w:pPr>
+      <w:r>
+        <w:t>Markdown</w:t>
+      </w:r>
+      <w:r>
+        <w:t xml:space="preserve"> </w:t>
+      </w:r>
+      <w:r>
+        <w:t>Syntax</w:t>
       </w:r>
     </w:p>
     <w:p>
@@ -522,7 +1868,7 @@
         <w:outlineLvl w:val="1"/>
       </w:pPr>
       <w:r>
-        <w:t>Section headings</w:t>
+        <w:t>Metadata</w:t>
       </w:r>
     </w:p>
     <w:p>
@@ -531,222 +1877,6 @@
         <w:outlineLvl w:val="1"/>
       </w:pPr>
       <w:r>
-        <w:t>References</w:t>
-      </w:r>
-    </w:p>
-    <w:p>
-      <w:pPr>
-        <w:pStyle w:val="h1"/>
-        <w:outlineLvl w:val="2"/>
-      </w:pPr>
-      <w:r>
-        <w:t>Informative</w:t>
-      </w:r>
-    </w:p>
-    <w:p>
-      <w:pPr>
-        <w:pStyle w:val="h1"/>
-        <w:outlineLvl w:val="2"/>
-      </w:pPr>
-      <w:r>
-        <w:t>Normative</w:t>
-      </w:r>
-    </w:p>
-    <w:p>
-      <w:pPr>
-        <w:pStyle w:val="h1"/>
-      </w:pPr>
-      <w:r>
-        <w:t>Office Open XML (</w:t>
-      </w:r>
-      <w:r>
-        <w:t>Word</w:t>
-      </w:r>
-      <w:r>
-        <w:t>)</w:t>
-      </w:r>
-      <w:r>
-        <w:t xml:space="preserve"> Syntax</w:t>
-      </w:r>
-    </w:p>
-    <w:p>
-      <w:r>
-        <w:t>Office Open XML</w:t>
-      </w:r>
-      <w:r>
-        <w:t xml:space="preserve"> (</w:t>
-      </w:r>
-      <w:r>
-        <w:t>ECMA-376</w:t>
-      </w:r>
-      <w:r>
-        <w:t>)</w:t>
-      </w:r>
-      <w:r>
-        <w:t xml:space="preserve"> (OOXML)</w:t>
-      </w:r>
-      <w:r>
-        <w:t xml:space="preserve"> is an open standard for document markup format </w:t>
-      </w:r>
-      <w:r>
-        <w:t xml:space="preserve">with ubiquitous support in word processing software. Introduced in </w:t>
-      </w:r>
-      <w:r>
-        <w:t>Microsoft Office 2007</w:t>
-      </w:r>
-      <w:r>
-        <w:t>, the format is notably supported by Google Docs and LibreOffice as a native document format.</w:t>
-      </w:r>
-      <w:r>
-        <w:t xml:space="preserve">  </w:t>
-      </w:r>
-    </w:p>
-    <w:p>
-      <w:r>
-        <w:t xml:space="preserve">Use of </w:t>
-      </w:r>
-      <w:r>
-        <w:t>OOXML</w:t>
-      </w:r>
-      <w:r>
-        <w:t xml:space="preserve"> as the source format for standards documents allows the use of features commonly provided by word processing software such as </w:t>
-      </w:r>
-      <w:r>
-        <w:t>spelling and grammar checking</w:t>
-      </w:r>
-      <w:r>
-        <w:t xml:space="preserve"> </w:t>
-      </w:r>
-      <w:r>
-        <w:t>to be used during document editing.</w:t>
-      </w:r>
-    </w:p>
-    <w:p>
-      <w:r>
-        <w:t xml:space="preserve">The chief disadvantage in use of </w:t>
-      </w:r>
-      <w:r>
-        <w:t>OOXML</w:t>
-      </w:r>
-      <w:r>
-        <w:t xml:space="preserve"> as a document source format is that </w:t>
-      </w:r>
-      <w:r>
-        <w:t xml:space="preserve">the format is relatively complex and requires the </w:t>
-      </w:r>
-    </w:p>
-    <w:p/>
-    <w:p>
-      <w:pPr>
-        <w:pStyle w:val="h1"/>
-        <w:outlineLvl w:val="1"/>
-      </w:pPr>
-      <w:r>
-        <w:t>Metadata</w:t>
-      </w:r>
-    </w:p>
-    <w:p>
-      <w:pPr>
-        <w:pStyle w:val="h1"/>
-        <w:outlineLvl w:val="1"/>
-      </w:pPr>
-      <w:r>
-        <w:t>Formatting</w:t>
-      </w:r>
-    </w:p>
-    <w:p>
-      <w:pPr>
-        <w:pStyle w:val="h1"/>
-        <w:outlineLvl w:val="1"/>
-      </w:pPr>
-      <w:r>
-        <w:t>Including files</w:t>
-      </w:r>
-    </w:p>
-    <w:p>
-      <w:pPr>
-        <w:pStyle w:val="h1"/>
-        <w:outlineLvl w:val="2"/>
-      </w:pPr>
-      <w:r>
-        <w:t>Figures</w:t>
-      </w:r>
-    </w:p>
-    <w:p>
-      <w:pPr>
-        <w:pStyle w:val="h1"/>
-        <w:outlineLvl w:val="2"/>
-      </w:pPr>
-      <w:r>
-        <w:t>Source code</w:t>
-      </w:r>
-    </w:p>
-    <w:p>
-      <w:pPr>
-        <w:pStyle w:val="h1"/>
-        <w:outlineLvl w:val="1"/>
-      </w:pPr>
-      <w:r>
-        <w:t>Section headings</w:t>
-      </w:r>
-    </w:p>
-    <w:p>
-      <w:pPr>
-        <w:pStyle w:val="h1"/>
-        <w:outlineLvl w:val="1"/>
-      </w:pPr>
-      <w:r>
-        <w:t>References</w:t>
-      </w:r>
-    </w:p>
-    <w:p>
-      <w:pPr>
-        <w:pStyle w:val="h1"/>
-        <w:outlineLvl w:val="2"/>
-      </w:pPr>
-      <w:r>
-        <w:t>Informative</w:t>
-      </w:r>
-    </w:p>
-    <w:p>
-      <w:pPr>
-        <w:pStyle w:val="h1"/>
-        <w:outlineLvl w:val="2"/>
-      </w:pPr>
-      <w:r>
-        <w:t>Normative</w:t>
-      </w:r>
-    </w:p>
-    <w:p>
-      <w:pPr>
-        <w:pStyle w:val="h1"/>
-      </w:pPr>
-      <w:r>
-        <w:t>Markdown</w:t>
-      </w:r>
-      <w:r>
-        <w:t xml:space="preserve"> </w:t>
-      </w:r>
-      <w:r>
-        <w:t>Syntax</w:t>
-      </w:r>
-    </w:p>
-    <w:p>
-      <w:pPr>
-        <w:pStyle w:val="h1"/>
-        <w:outlineLvl w:val="1"/>
-      </w:pPr>
-      <w:r>
-        <w:t>Metadata</w:t>
-      </w:r>
-    </w:p>
-    <w:p>
-      <w:pPr>
-        <w:pStyle w:val="h1"/>
-        <w:outlineLvl w:val="1"/>
-      </w:pPr>
-      <w:r>
-        <w:lastRenderedPageBreak/>
         <w:t>Formatting</w:t>
       </w:r>
     </w:p>
@@ -1819,6 +2949,28 @@
       <w:szCs w:val="26"/>
     </w:rPr>
   </w:style>
+  <w:style w:type="paragraph" w:styleId="Heading3">
+    <w:name w:val="heading 3"/>
+    <w:basedOn w:val="Normal"/>
+    <w:next w:val="Normal"/>
+    <w:link w:val="Heading3Char"/>
+    <w:uiPriority w:val="9"/>
+    <w:unhideWhenUsed/>
+    <w:qFormat/>
+    <w:rsid w:val="006845D8"/>
+    <w:pPr>
+      <w:keepNext/>
+      <w:keepLines/>
+      <w:spacing w:before="40" w:after="0"/>
+      <w:outlineLvl w:val="2"/>
+    </w:pPr>
+    <w:rPr>
+      <w:rFonts w:asciiTheme="majorHAnsi" w:eastAsiaTheme="majorEastAsia" w:hAnsiTheme="majorHAnsi" w:cstheme="majorBidi"/>
+      <w:color w:val="1F4D78" w:themeColor="accent1" w:themeShade="7F"/>
+      <w:sz w:val="24"/>
+      <w:szCs w:val="24"/>
+    </w:rPr>
+  </w:style>
   <w:style w:type="character" w:default="1" w:styleId="DefaultParagraphFont">
     <w:name w:val="Default Paragraph Font"/>
     <w:uiPriority w:val="1"/>
@@ -2123,6 +3275,19 @@
       <w:szCs w:val="26"/>
     </w:rPr>
   </w:style>
+  <w:style w:type="character" w:customStyle="1" w:styleId="Heading3Char">
+    <w:name w:val="Heading 3 Char"/>
+    <w:basedOn w:val="DefaultParagraphFont"/>
+    <w:link w:val="Heading3"/>
+    <w:uiPriority w:val="9"/>
+    <w:rsid w:val="006845D8"/>
+    <w:rPr>
+      <w:rFonts w:asciiTheme="majorHAnsi" w:eastAsiaTheme="majorEastAsia" w:hAnsiTheme="majorHAnsi" w:cstheme="majorBidi"/>
+      <w:color w:val="1F4D78" w:themeColor="accent1" w:themeShade="7F"/>
+      <w:sz w:val="24"/>
+      <w:szCs w:val="24"/>
+    </w:rPr>
+  </w:style>
 </w:styles>
 </file>
 

</xml_diff>

<commit_message>
Reorganized to remove dead dependencies
</commit_message>
<xml_diff>
--- a/DocTools/rfctool/hallambaker-rfctool.docx
+++ b/DocTools/rfctool/hallambaker-rfctool.docx
@@ -6,19 +6,29 @@
       <w:pPr>
         <w:pStyle w:val="Title"/>
       </w:pPr>
-      <w:r>
-        <w:t>RFCTool User Guide</w:t>
+      <w:proofErr w:type="spellStart"/>
+      <w:r>
+        <w:t>RFCTool</w:t>
+      </w:r>
+      <w:proofErr w:type="spellEnd"/>
+      <w:r>
+        <w:t xml:space="preserve"> User Guide</w:t>
       </w:r>
     </w:p>
     <w:p>
       <w:pPr>
         <w:pStyle w:val="abbrev"/>
       </w:pPr>
+      <w:proofErr w:type="spellStart"/>
       <w:r>
         <w:t>R</w:t>
       </w:r>
       <w:r>
-        <w:t>FCTool User Guide</w:t>
+        <w:t>FCTool</w:t>
+      </w:r>
+      <w:proofErr w:type="spellEnd"/>
+      <w:r>
+        <w:t xml:space="preserve"> User Guide</w:t>
       </w:r>
     </w:p>
     <w:p>
@@ -34,9 +44,11 @@
       <w:r>
         <w:t>&gt;draft-hallambaker-</w:t>
       </w:r>
+      <w:proofErr w:type="spellStart"/>
       <w:r>
         <w:t>rfctool</w:t>
       </w:r>
+      <w:proofErr w:type="spellEnd"/>
     </w:p>
     <w:p>
       <w:pPr>
@@ -61,7 +73,15 @@
         <w:pStyle w:val="meta"/>
       </w:pPr>
       <w:r>
-        <w:t>&lt;ipr&gt;trust200902</w:t>
+        <w:t>&lt;</w:t>
+      </w:r>
+      <w:proofErr w:type="spellStart"/>
+      <w:r>
+        <w:t>ipr</w:t>
+      </w:r>
+      <w:proofErr w:type="spellEnd"/>
+      <w:r>
+        <w:t>&gt;trust200902</w:t>
       </w:r>
     </w:p>
     <w:p>
@@ -114,7 +134,21 @@
         <w:rPr>
           <w:highlight w:val="white"/>
         </w:rPr>
-        <w:t xml:space="preserve">    &lt;firstname&gt;Phillip</w:t>
+        <w:t xml:space="preserve">    &lt;</w:t>
+      </w:r>
+      <w:proofErr w:type="spellStart"/>
+      <w:r>
+        <w:rPr>
+          <w:highlight w:val="white"/>
+        </w:rPr>
+        <w:t>firstname</w:t>
+      </w:r>
+      <w:proofErr w:type="spellEnd"/>
+      <w:r>
+        <w:rPr>
+          <w:highlight w:val="white"/>
+        </w:rPr>
+        <w:t>&gt;Phillip</w:t>
       </w:r>
     </w:p>
     <w:p>
@@ -187,8 +221,21 @@
       </w:r>
     </w:p>
     <w:p>
-      <w:r>
-        <w:t>RFCTool is a tool that converts source documents in Word, Markdown, HTML, and/or XML to Internet specifications. This document provides information on how to use RFCTool to generate Internet Drafts and RFCs.</w:t>
+      <w:proofErr w:type="spellStart"/>
+      <w:r>
+        <w:t>RFCTool</w:t>
+      </w:r>
+      <w:proofErr w:type="spellEnd"/>
+      <w:r>
+        <w:t xml:space="preserve"> is a tool that converts source documents in Word, Markdown, HTML, and/or XML to Internet specifications. This document provides information on how to use </w:t>
+      </w:r>
+      <w:proofErr w:type="spellStart"/>
+      <w:r>
+        <w:t>RFCTool</w:t>
+      </w:r>
+      <w:proofErr w:type="spellEnd"/>
+      <w:r>
+        <w:t xml:space="preserve"> to generate Internet Drafts and RFCs.</w:t>
       </w:r>
     </w:p>
     <w:p>
@@ -199,272 +246,745 @@
         <w:t>Introduction</w:t>
       </w:r>
     </w:p>
-    <w:p/>
-    <w:p>
-      <w:r>
-        <w:t>Open source (MIT License). Does not require installation of Word to process documents.</w:t>
-      </w:r>
-    </w:p>
-    <w:p/>
-    <w:p>
-      <w:pPr>
-        <w:pStyle w:val="h1"/>
-        <w:outlineLvl w:val="1"/>
-      </w:pPr>
-      <w:r>
-        <w:t>Compound Specifications</w:t>
-      </w:r>
-    </w:p>
-    <w:p>
-      <w:pPr>
-        <w:pStyle w:val="h1"/>
-        <w:outlineLvl w:val="2"/>
-      </w:pPr>
-      <w:r>
-        <w:t>Word Core</w:t>
-      </w:r>
-    </w:p>
-    <w:p>
-      <w:pPr>
-        <w:pStyle w:val="h1"/>
-        <w:outlineLvl w:val="2"/>
-      </w:pPr>
-      <w:r>
-        <w:t>Markdown examples</w:t>
-      </w:r>
-    </w:p>
-    <w:p>
-      <w:pPr>
-        <w:pStyle w:val="h1"/>
-        <w:outlineLvl w:val="2"/>
-      </w:pPr>
-      <w:r>
-        <w:t>SVG images</w:t>
-      </w:r>
-    </w:p>
-    <w:p>
-      <w:pPr>
-        <w:pStyle w:val="h1"/>
-        <w:outlineLvl w:val="2"/>
-      </w:pPr>
-      <w:r>
-        <w:t>Verbatim source</w:t>
-      </w:r>
-    </w:p>
-    <w:p>
-      <w:pPr>
-        <w:pStyle w:val="h1"/>
-        <w:outlineLvl w:val="1"/>
-      </w:pPr>
-      <w:r>
-        <w:t>Related Tools</w:t>
-      </w:r>
-    </w:p>
-    <w:p>
-      <w:pPr>
-        <w:pStyle w:val="h1"/>
-        <w:outlineLvl w:val="2"/>
-      </w:pPr>
-      <w:r>
-        <w:t>GitHub Markdown</w:t>
-      </w:r>
-    </w:p>
-    <w:p>
-      <w:pPr>
-        <w:pStyle w:val="h1"/>
-        <w:outlineLvl w:val="2"/>
-      </w:pPr>
-      <w:r>
-        <w:t>Goedel Scripting</w:t>
-      </w:r>
-    </w:p>
-    <w:p>
-      <w:pPr>
-        <w:pStyle w:val="h1"/>
-      </w:pPr>
-      <w:bookmarkStart w:id="0" w:name="_Hlk490563810"/>
-      <w:r>
-        <w:t>Definitions</w:t>
+    <w:p>
+      <w:proofErr w:type="spellStart"/>
+      <w:r>
+        <w:t>RFCTool</w:t>
+      </w:r>
+      <w:proofErr w:type="spellEnd"/>
+      <w:r>
+        <w:t xml:space="preserve"> is a documentation production tool for IETF documents supporting multiple input and output formats.</w:t>
+      </w:r>
+      <w:r>
+        <w:t xml:space="preserve"> Currently implemented input formats are Word, Markdown and XML2RFC, all of which are supported as output formats with the addition of HTML and plaintext.</w:t>
+      </w:r>
+    </w:p>
+    <w:p>
+      <w:r>
+        <w:t>Document preparation is supported in either Word (OOXML) or Markdown format or a combination of both. Since the OOXML format is supported as an output format by practically every word processing tool in current use, this allows the user to use almost any editor to prepare the source text.</w:t>
+      </w:r>
+    </w:p>
+    <w:p>
+      <w:r>
+        <w:t xml:space="preserve">While OOXML allows the use of editors with rich functionality, generating text in OOXML format is not straightforward. Consequently, </w:t>
+      </w:r>
+      <w:r>
+        <w:t>the preferred approach</w:t>
+      </w:r>
+      <w:r>
+        <w:t xml:space="preserve"> </w:t>
+      </w:r>
+      <w:r>
+        <w:t>is typically to use Word document as the principal document source with inclusions from verbatim and Markdown sources.</w:t>
+      </w:r>
+    </w:p>
+    <w:p>
+      <w:r>
+        <w:t xml:space="preserve">The tool is </w:t>
+      </w:r>
+      <w:r>
+        <w:t>Open source (MIT License)</w:t>
+      </w:r>
+      <w:r>
+        <w:t xml:space="preserve"> and d</w:t>
+      </w:r>
+      <w:r>
+        <w:t xml:space="preserve">oes not require installation of Word to process </w:t>
+      </w:r>
+      <w:r>
+        <w:t xml:space="preserve">OOXML </w:t>
+      </w:r>
+      <w:r>
+        <w:t>documents.</w:t>
+      </w:r>
+    </w:p>
+    <w:p>
+      <w:pPr>
+        <w:pStyle w:val="Heading1"/>
+      </w:pPr>
+      <w:r>
+        <w:t xml:space="preserve">Installing and Using </w:t>
+      </w:r>
+      <w:proofErr w:type="spellStart"/>
+      <w:r>
+        <w:t>RFCTool</w:t>
+      </w:r>
+      <w:proofErr w:type="spellEnd"/>
+      <w:r>
+        <w:t>.</w:t>
+      </w:r>
+    </w:p>
+    <w:p>
+      <w:proofErr w:type="spellStart"/>
+      <w:r>
+        <w:t>RFCTool</w:t>
+      </w:r>
+      <w:proofErr w:type="spellEnd"/>
+      <w:r>
+        <w:t xml:space="preserve"> is available as source code from the </w:t>
+      </w:r>
+      <w:proofErr w:type="spellStart"/>
+      <w:r>
+        <w:t>GITHub</w:t>
+      </w:r>
+      <w:proofErr w:type="spellEnd"/>
+      <w:r>
+        <w:t xml:space="preserve"> repository or as a</w:t>
+      </w:r>
+      <w:r>
+        <w:t xml:space="preserve"> standalone</w:t>
+      </w:r>
+      <w:r>
+        <w:t xml:space="preserve"> executable for any of the platforms supported by .NET Core 3.1:</w:t>
+      </w:r>
+    </w:p>
+    <w:p>
+      <w:pPr>
+        <w:pStyle w:val="li"/>
+      </w:pPr>
+      <w:r>
+        <w:t>Windows (</w:t>
+      </w:r>
+      <w:r>
+        <w:t>7, 8.1, 10</w:t>
+      </w:r>
+      <w:r>
+        <w:t>)</w:t>
+      </w:r>
+      <w:r>
+        <w:t xml:space="preserve"> x64, ARM32</w:t>
+      </w:r>
+    </w:p>
+    <w:p>
+      <w:pPr>
+        <w:pStyle w:val="li"/>
+      </w:pPr>
+      <w:r>
+        <w:t xml:space="preserve">Linux </w:t>
+      </w:r>
+      <w:r>
+        <w:t>(various</w:t>
+      </w:r>
+      <w:r>
+        <w:t>)</w:t>
+      </w:r>
+      <w:r>
+        <w:t xml:space="preserve"> x64, ARM32, ARM64</w:t>
+      </w:r>
+    </w:p>
+    <w:p>
+      <w:pPr>
+        <w:pStyle w:val="li"/>
+      </w:pPr>
+      <w:r>
+        <w:t>macOS (</w:t>
+      </w:r>
+      <w:r>
+        <w:t>10.13+</w:t>
+      </w:r>
+      <w:r>
+        <w:t>)</w:t>
+      </w:r>
+    </w:p>
+    <w:p>
+      <w:proofErr w:type="spellStart"/>
+      <w:r>
+        <w:t>RFCTool</w:t>
+      </w:r>
+      <w:proofErr w:type="spellEnd"/>
+      <w:r>
+        <w:t xml:space="preserve"> may be run on numerous other platforms by installing and configuring .NET Core 3.1 on that platform.</w:t>
+      </w:r>
+    </w:p>
+    <w:p>
+      <w:pPr>
+        <w:pStyle w:val="Heading2"/>
+      </w:pPr>
+      <w:r>
+        <w:lastRenderedPageBreak/>
+        <w:t>Installation</w:t>
+      </w:r>
+    </w:p>
+    <w:p>
+      <w:proofErr w:type="spellStart"/>
+      <w:r>
+        <w:t>RFCTool</w:t>
+      </w:r>
+      <w:proofErr w:type="spellEnd"/>
+      <w:r>
+        <w:t xml:space="preserve"> is installed by simply placing the executable file in a directory that is in the user's shell executable discovery path.</w:t>
+      </w:r>
+    </w:p>
+    <w:p>
+      <w:r>
+        <w:t xml:space="preserve">The files are actually self-extracting ZIP files which unpack themselves the first time they are run. </w:t>
+      </w:r>
+    </w:p>
+    <w:p>
+      <w:pPr>
+        <w:pStyle w:val="Heading2"/>
+      </w:pPr>
+      <w:r>
+        <w:t xml:space="preserve">Running </w:t>
+      </w:r>
+      <w:proofErr w:type="spellStart"/>
+      <w:r>
+        <w:t>RFCTool</w:t>
+      </w:r>
+      <w:proofErr w:type="spellEnd"/>
+    </w:p>
+    <w:p>
+      <w:r>
+        <w:t>The about command returns the tool version and build information:</w:t>
+      </w:r>
+    </w:p>
+    <w:p>
+      <w:r>
+        <w:t xml:space="preserve">The help command provides usage information for the </w:t>
+      </w:r>
+      <w:proofErr w:type="spellStart"/>
+      <w:r>
+        <w:t>RFCTool</w:t>
+      </w:r>
+      <w:proofErr w:type="spellEnd"/>
+      <w:r>
+        <w:t xml:space="preserve"> commands:</w:t>
+      </w:r>
+    </w:p>
+    <w:p>
+      <w:pPr>
+        <w:pStyle w:val="Heading2"/>
+      </w:pPr>
+      <w:r>
+        <w:t>Converting files</w:t>
       </w:r>
     </w:p>
     <w:p>
       <w:pPr>
         <w:rPr>
-          <w:highlight w:val="white"/>
+          <w:bCs/>
         </w:rPr>
       </w:pPr>
-      <w:bookmarkStart w:id="1" w:name="_Hlk490691094"/>
-      <w:bookmarkStart w:id="2" w:name="_Hlk490691753"/>
       <w:r>
         <w:rPr>
-          <w:highlight w:val="white"/>
+          <w:bCs/>
         </w:rPr>
-        <w:t>This section presents the related specifications and standard, the terms that are used as terms of art within the documents and the terms used as requirements language.</w:t>
-      </w:r>
-      <w:bookmarkEnd w:id="1"/>
-    </w:p>
-    <w:bookmarkEnd w:id="0"/>
-    <w:bookmarkEnd w:id="2"/>
-    <w:p>
-      <w:pPr>
-        <w:pStyle w:val="Heading2"/>
-      </w:pPr>
-      <w:r>
-        <w:lastRenderedPageBreak/>
-        <w:t>Requirements Language</w:t>
-      </w:r>
-    </w:p>
-    <w:p>
-      <w:r>
-        <w:t>Th</w:t>
-      </w:r>
-      <w:r>
-        <w:t>is document is not normative and does not use normative language.</w:t>
+        <w:t xml:space="preserve">A file is converted using </w:t>
+      </w:r>
+      <w:proofErr w:type="spellStart"/>
+      <w:r>
+        <w:rPr>
+          <w:bCs/>
+        </w:rPr>
+        <w:t>RFCTool</w:t>
+      </w:r>
+      <w:proofErr w:type="spellEnd"/>
+      <w:r>
+        <w:rPr>
+          <w:bCs/>
+        </w:rPr>
+        <w:t xml:space="preserve"> by specifying the file to be converted followed by the output formats to be generated</w:t>
+      </w:r>
+      <w:r>
+        <w:rPr>
+          <w:bCs/>
+        </w:rPr>
+        <w:t>:</w:t>
+      </w:r>
+    </w:p>
+    <w:p>
+      <w:pPr>
+        <w:rPr>
+          <w:bCs/>
+        </w:rPr>
+      </w:pPr>
+    </w:p>
+    <w:p>
+      <w:pPr>
+        <w:rPr>
+          <w:bCs/>
+        </w:rPr>
+      </w:pPr>
+      <w:r>
+        <w:rPr>
+          <w:bCs/>
+        </w:rPr>
+        <w:t>The input format is inferred from the input file extension as follows:</w:t>
+      </w:r>
+    </w:p>
+    <w:p>
+      <w:pPr>
+        <w:pStyle w:val="dt"/>
+      </w:pPr>
+      <w:r>
+        <w:t>.xml</w:t>
+      </w:r>
+    </w:p>
+    <w:p>
+      <w:pPr>
+        <w:pStyle w:val="dt"/>
+      </w:pPr>
+      <w:r>
+        <w:t>.docx</w:t>
+      </w:r>
+    </w:p>
+    <w:p>
+      <w:pPr>
+        <w:pStyle w:val="dt"/>
+      </w:pPr>
+      <w:r>
+        <w:t>.md</w:t>
+      </w:r>
+    </w:p>
+    <w:p>
+      <w:pPr>
+        <w:rPr>
+          <w:bCs/>
+        </w:rPr>
+      </w:pPr>
+      <w:r>
+        <w:rPr>
+          <w:bCs/>
+        </w:rPr>
+        <w:t>The output formats are specified by the following options:</w:t>
+      </w:r>
+    </w:p>
+    <w:p>
+      <w:pPr>
+        <w:pStyle w:val="dt"/>
+      </w:pPr>
+      <w:r>
+        <w:t>/xml</w:t>
+      </w:r>
+    </w:p>
+    <w:p>
+      <w:pPr>
+        <w:pStyle w:val="dt"/>
+      </w:pPr>
+      <w:r>
+        <w:t>/docx</w:t>
+      </w:r>
+    </w:p>
+    <w:p>
+      <w:pPr>
+        <w:pStyle w:val="dt"/>
+      </w:pPr>
+      <w:r>
+        <w:t>/md</w:t>
+      </w:r>
+    </w:p>
+    <w:p>
+      <w:pPr>
+        <w:pStyle w:val="dt"/>
+      </w:pPr>
+      <w:r>
+        <w:t>/txt</w:t>
+      </w:r>
+    </w:p>
+    <w:p>
+      <w:pPr>
+        <w:pStyle w:val="dt"/>
+      </w:pPr>
+      <w:r>
+        <w:t>/html</w:t>
+      </w:r>
+    </w:p>
+    <w:p>
+      <w:pPr>
+        <w:rPr>
+          <w:bCs/>
+        </w:rPr>
+      </w:pPr>
+      <w:r>
+        <w:rPr>
+          <w:bCs/>
+        </w:rPr>
+        <w:t xml:space="preserve">The output file name may be specified explicitly (e.g. /html=file.html) and </w:t>
+      </w:r>
+      <w:r>
+        <w:rPr>
+          <w:bCs/>
+        </w:rPr>
+        <w:t>otherwise</w:t>
+      </w:r>
+      <w:r>
+        <w:rPr>
+          <w:bCs/>
+        </w:rPr>
+        <w:t xml:space="preserve"> </w:t>
+      </w:r>
+      <w:r>
+        <w:rPr>
+          <w:bCs/>
+        </w:rPr>
+        <w:t>defaults to the input filename with the appropriate extension.</w:t>
       </w:r>
     </w:p>
     <w:p>
       <w:pPr>
         <w:pStyle w:val="Heading2"/>
         <w:rPr>
-          <w:highlight w:val="white"/>
+          <w:bCs w:val="0"/>
         </w:rPr>
       </w:pPr>
-      <w:bookmarkStart w:id="3" w:name="_Hlk490690386"/>
       <w:r>
         <w:rPr>
-          <w:highlight w:val="white"/>
+          <w:bCs w:val="0"/>
         </w:rPr>
-        <w:t>Defined Terms</w:t>
-      </w:r>
-    </w:p>
-    <w:p>
-      <w:r>
-        <w:t xml:space="preserve">No terms of art are </w:t>
-      </w:r>
-      <w:r>
-        <w:t>used</w:t>
-      </w:r>
-    </w:p>
-    <w:p>
-      <w:pPr>
-        <w:pStyle w:val="Heading2"/>
-      </w:pPr>
-      <w:r>
-        <w:t>Related Specifications</w:t>
-      </w:r>
-    </w:p>
-    <w:p/>
-    <w:p>
-      <w:pPr>
-        <w:pStyle w:val="Heading2"/>
-      </w:pPr>
-      <w:r>
-        <w:t>Terminology</w:t>
-      </w:r>
-    </w:p>
-    <w:p>
-      <w:r>
-        <w:t>No new terms of art are defined</w:t>
-      </w:r>
-    </w:p>
-    <w:bookmarkEnd w:id="3"/>
+        <w:t>Creating Templates</w:t>
+      </w:r>
+    </w:p>
+    <w:p>
+      <w:pPr>
+        <w:rPr>
+          <w:bCs/>
+        </w:rPr>
+      </w:pPr>
+      <w:r>
+        <w:rPr>
+          <w:bCs/>
+        </w:rPr>
+        <w:t xml:space="preserve">The template command generates a template which may be used to get started with a new document. This is particularly useful for creating Word documents as all the </w:t>
+      </w:r>
+      <w:r>
+        <w:rPr>
+          <w:bCs/>
+        </w:rPr>
+        <w:t xml:space="preserve">template document is prepopulated with the </w:t>
+      </w:r>
+      <w:r>
+        <w:rPr>
+          <w:bCs/>
+        </w:rPr>
+        <w:t xml:space="preserve">styles </w:t>
+      </w:r>
+      <w:r>
+        <w:rPr>
+          <w:bCs/>
+        </w:rPr>
+        <w:t>recognized by the tool.</w:t>
+      </w:r>
+    </w:p>
+    <w:p>
+      <w:pPr>
+        <w:pStyle w:val="Heading1"/>
+      </w:pPr>
+      <w:r>
+        <w:t>Editing with Word</w:t>
+      </w:r>
+    </w:p>
+    <w:p>
+      <w:proofErr w:type="spellStart"/>
+      <w:r>
+        <w:t>RFCTool</w:t>
+      </w:r>
+      <w:proofErr w:type="spellEnd"/>
+      <w:r>
+        <w:t xml:space="preserve"> recognizes Word paragraph and character styles and interprets them as XML2RFC markup instructions.</w:t>
+      </w:r>
+    </w:p>
+    <w:p>
+      <w:r>
+        <w:t>BCP14 language (MUST/SHOULD/MAY) is automatically recognized and tagged. References to RFCs, Internet Drafts and certain other document series are automatically recognized and extracted.</w:t>
+      </w:r>
+    </w:p>
+    <w:p>
+      <w:pPr>
+        <w:pStyle w:val="h2"/>
+      </w:pPr>
+      <w:r>
+        <w:lastRenderedPageBreak/>
+        <w:t>Metadata</w:t>
+      </w:r>
+    </w:p>
+    <w:p>
+      <w:pPr>
+        <w:pStyle w:val="dt"/>
+      </w:pPr>
+      <w:r>
+        <w:t>Series</w:t>
+      </w:r>
+      <w:r>
+        <w:t xml:space="preserve"> / </w:t>
+      </w:r>
+      <w:r>
+        <w:t>Status</w:t>
+      </w:r>
+      <w:r>
+        <w:t xml:space="preserve"> /</w:t>
+      </w:r>
+      <w:r>
+        <w:t>Stream</w:t>
+      </w:r>
+    </w:p>
+    <w:p>
+      <w:pPr>
+        <w:pStyle w:val="dt"/>
+      </w:pPr>
+      <w:proofErr w:type="spellStart"/>
+      <w:r>
+        <w:t>Ipr</w:t>
+      </w:r>
+      <w:proofErr w:type="spellEnd"/>
+    </w:p>
+    <w:p>
+      <w:pPr>
+        <w:pStyle w:val="dt"/>
+      </w:pPr>
+      <w:r>
+        <w:t>Keyword</w:t>
+      </w:r>
+    </w:p>
+    <w:p>
+      <w:pPr>
+        <w:pStyle w:val="dt"/>
+      </w:pPr>
+      <w:r>
+        <w:t xml:space="preserve">Author / surname / initials / </w:t>
+      </w:r>
+      <w:proofErr w:type="spellStart"/>
+      <w:r>
+        <w:t>firstname</w:t>
+      </w:r>
+      <w:proofErr w:type="spellEnd"/>
+      <w:r>
+        <w:t xml:space="preserve"> / email / organization</w:t>
+      </w:r>
+    </w:p>
+    <w:p>
+      <w:pPr>
+        <w:pStyle w:val="h2"/>
+      </w:pPr>
+      <w:r>
+        <w:t>Paragraph Styles</w:t>
+      </w:r>
+    </w:p>
+    <w:p>
+      <w:pPr>
+        <w:pStyle w:val="dt"/>
+      </w:pPr>
+      <w:r>
+        <w:t>Title</w:t>
+      </w:r>
+    </w:p>
+    <w:p>
+      <w:pPr>
+        <w:pStyle w:val="dt"/>
+      </w:pPr>
+      <w:r>
+        <w:t>Subtitle</w:t>
+      </w:r>
+    </w:p>
+    <w:p>
+      <w:pPr>
+        <w:pStyle w:val="dt"/>
+      </w:pPr>
+      <w:r>
+        <w:t>li</w:t>
+      </w:r>
+    </w:p>
+    <w:p>
+      <w:pPr>
+        <w:pStyle w:val="dt"/>
+      </w:pPr>
+      <w:proofErr w:type="spellStart"/>
+      <w:r>
+        <w:t>nli</w:t>
+      </w:r>
+      <w:proofErr w:type="spellEnd"/>
+    </w:p>
+    <w:p>
+      <w:pPr>
+        <w:pStyle w:val="dt"/>
+      </w:pPr>
+      <w:r>
+        <w:t>dt</w:t>
+      </w:r>
+    </w:p>
+    <w:p>
+      <w:pPr>
+        <w:pStyle w:val="dt"/>
+      </w:pPr>
+      <w:r>
+        <w:t>dd</w:t>
+      </w:r>
+    </w:p>
+    <w:p>
+      <w:pPr>
+        <w:pStyle w:val="dt"/>
+      </w:pPr>
+      <w:r>
+        <w:t>pre</w:t>
+      </w:r>
+    </w:p>
+    <w:p>
+      <w:pPr>
+        <w:pStyle w:val="dt"/>
+      </w:pPr>
+      <w:r>
+        <w:t>{anchor}</w:t>
+      </w:r>
+    </w:p>
+    <w:p>
+      <w:pPr>
+        <w:pStyle w:val="h2"/>
+      </w:pPr>
+      <w:r>
+        <w:t>Character Styles</w:t>
+      </w:r>
+    </w:p>
+    <w:p>
+      <w:pPr>
+        <w:pStyle w:val="dt"/>
+      </w:pPr>
+      <w:r>
+        <w:t>Bold</w:t>
+      </w:r>
+    </w:p>
+    <w:p>
+      <w:pPr>
+        <w:pStyle w:val="dt"/>
+      </w:pPr>
+      <w:r>
+        <w:t>Italic</w:t>
+      </w:r>
+    </w:p>
+    <w:p>
+      <w:pPr>
+        <w:pStyle w:val="dt"/>
+      </w:pPr>
+      <w:r>
+        <w:t>Underline</w:t>
+      </w:r>
+    </w:p>
+    <w:p>
+      <w:pPr>
+        <w:pStyle w:val="dt"/>
+      </w:pPr>
+      <w:r>
+        <w:t>Subscript</w:t>
+      </w:r>
+    </w:p>
+    <w:p>
+      <w:pPr>
+        <w:pStyle w:val="dt"/>
+      </w:pPr>
+      <w:r>
+        <w:t>Superscript</w:t>
+      </w:r>
+    </w:p>
+    <w:p>
+      <w:pPr>
+        <w:pStyle w:val="h2"/>
+      </w:pPr>
+      <w:r>
+        <w:t>References</w:t>
+      </w:r>
+    </w:p>
+    <w:p>
+      <w:pPr>
+        <w:pStyle w:val="dt"/>
+      </w:pPr>
+      <w:r>
+        <w:t>Norm</w:t>
+      </w:r>
+    </w:p>
+    <w:p>
+      <w:pPr>
+        <w:pStyle w:val="dt"/>
+      </w:pPr>
+      <w:r>
+        <w:t>Info</w:t>
+      </w:r>
+    </w:p>
+    <w:p>
+      <w:pPr>
+        <w:pStyle w:val="dt"/>
+      </w:pPr>
+      <w:proofErr w:type="spellStart"/>
+      <w:r>
+        <w:t>Xref</w:t>
+      </w:r>
+      <w:proofErr w:type="spellEnd"/>
+    </w:p>
+    <w:p>
+      <w:pPr>
+        <w:pStyle w:val="dt"/>
+      </w:pPr>
+      <w:proofErr w:type="spellStart"/>
+      <w:r>
+        <w:t>Relref</w:t>
+      </w:r>
+      <w:proofErr w:type="spellEnd"/>
+    </w:p>
+    <w:p>
+      <w:pPr>
+        <w:pStyle w:val="dt"/>
+      </w:pPr>
+      <w:proofErr w:type="spellStart"/>
+      <w:r>
+        <w:t>Eref</w:t>
+      </w:r>
+      <w:proofErr w:type="spellEnd"/>
+      <w:r>
+        <w:t>/a</w:t>
+      </w:r>
+    </w:p>
+    <w:p>
+      <w:pPr>
+        <w:pStyle w:val="h2"/>
+      </w:pPr>
+      <w:r>
+        <w:t>Tables</w:t>
+      </w:r>
+    </w:p>
+    <w:p>
+      <w:pPr>
+        <w:pStyle w:val="h2"/>
+      </w:pPr>
+      <w:r>
+        <w:t>Including files</w:t>
+      </w:r>
+    </w:p>
+    <w:p>
+      <w:pPr>
+        <w:pStyle w:val="h2"/>
+        <w:outlineLvl w:val="2"/>
+      </w:pPr>
+      <w:r>
+        <w:lastRenderedPageBreak/>
+        <w:t>Examples</w:t>
+      </w:r>
+    </w:p>
+    <w:p>
+      <w:pPr>
+        <w:pStyle w:val="h2"/>
+        <w:outlineLvl w:val="2"/>
+      </w:pPr>
+      <w:r>
+        <w:t>Source Code</w:t>
+      </w:r>
+    </w:p>
+    <w:p>
+      <w:pPr>
+        <w:pStyle w:val="h2"/>
+        <w:outlineLvl w:val="2"/>
+      </w:pPr>
+      <w:r>
+        <w:t>SVG Images.</w:t>
+      </w:r>
+    </w:p>
     <w:p>
       <w:pPr>
         <w:pStyle w:val="h1"/>
       </w:pPr>
       <w:r>
-        <w:t>Using the RFCTool</w:t>
-      </w:r>
-    </w:p>
-    <w:p>
-      <w:pPr>
-        <w:pStyle w:val="h1"/>
-        <w:outlineLvl w:val="1"/>
-      </w:pPr>
-      <w:r>
-        <w:t>Creating a document template</w:t>
-      </w:r>
-    </w:p>
-    <w:p>
-      <w:pPr>
-        <w:pStyle w:val="h1"/>
-        <w:outlineLvl w:val="1"/>
-      </w:pPr>
-      <w:r>
-        <w:t>Processing documents</w:t>
-      </w:r>
-    </w:p>
-    <w:p>
-      <w:pPr>
-        <w:pStyle w:val="h1"/>
-        <w:outlineLvl w:val="2"/>
-      </w:pPr>
-      <w:r>
-        <w:t>Error reports</w:t>
-      </w:r>
-    </w:p>
-    <w:p>
-      <w:pPr>
-        <w:pStyle w:val="h1"/>
-        <w:outlineLvl w:val="1"/>
-      </w:pPr>
-      <w:r>
-        <w:t>Output modes</w:t>
-      </w:r>
-    </w:p>
-    <w:p>
-      <w:pPr>
-        <w:pStyle w:val="h1"/>
-        <w:outlineLvl w:val="2"/>
-      </w:pPr>
-      <w:r>
-        <w:t>XML</w:t>
-      </w:r>
-    </w:p>
-    <w:p>
-      <w:pPr>
-        <w:pStyle w:val="h1"/>
-        <w:outlineLvl w:val="2"/>
-      </w:pPr>
-      <w:r>
-        <w:t>HTML</w:t>
-      </w:r>
-    </w:p>
-    <w:p>
-      <w:pPr>
-        <w:pStyle w:val="h1"/>
-        <w:outlineLvl w:val="3"/>
-      </w:pPr>
-      <w:r>
-        <w:t>Style sheet choice</w:t>
-      </w:r>
-    </w:p>
-    <w:p>
-      <w:pPr>
-        <w:pStyle w:val="h1"/>
-        <w:outlineLvl w:val="2"/>
-      </w:pPr>
-      <w:r>
-        <w:t xml:space="preserve">Markdown </w:t>
-      </w:r>
-    </w:p>
-    <w:p>
-      <w:pPr>
-        <w:pStyle w:val="h1"/>
-        <w:outlineLvl w:val="3"/>
-      </w:pPr>
-      <w:r>
-        <w:t>Github</w:t>
-      </w:r>
-    </w:p>
-    <w:p>
-      <w:pPr>
-        <w:pStyle w:val="h1"/>
-        <w:outlineLvl w:val="3"/>
-      </w:pPr>
-      <w:r>
-        <w:t>Pandoc</w:t>
-      </w:r>
+        <w:t>Editing with Markdown</w:t>
+      </w:r>
+    </w:p>
+    <w:p>
+      <w:bookmarkStart w:id="0" w:name="_GoBack"/>
+      <w:bookmarkEnd w:id="0"/>
     </w:p>
     <w:p>
       <w:pPr>
@@ -561,8 +1081,13 @@
             <w:tcW w:w="3117" w:type="dxa"/>
           </w:tcPr>
           <w:p>
-            <w:r>
-              <w:t>rfcxxx, draft-xxx</w:t>
+            <w:proofErr w:type="spellStart"/>
+            <w:r>
+              <w:t>rfcxxx</w:t>
+            </w:r>
+            <w:proofErr w:type="spellEnd"/>
+            <w:r>
+              <w:t>, draft-xxx</w:t>
             </w:r>
           </w:p>
         </w:tc>
@@ -584,7 +1109,15 @@
           </w:tcPr>
           <w:p>
             <w:r>
-              <w:t>std, bcp, info, exp, historic</w:t>
+              <w:t xml:space="preserve">std, </w:t>
+            </w:r>
+            <w:proofErr w:type="spellStart"/>
+            <w:r>
+              <w:t>bcp</w:t>
+            </w:r>
+            <w:proofErr w:type="spellEnd"/>
+            <w:r>
+              <w:t>, info, exp, historic</w:t>
             </w:r>
           </w:p>
         </w:tc>
@@ -596,7 +1129,6 @@
           </w:tcPr>
           <w:p>
             <w:r>
-              <w:lastRenderedPageBreak/>
               <w:t>stream</w:t>
             </w:r>
           </w:p>
@@ -618,9 +1150,11 @@
             <w:tcW w:w="3116" w:type="dxa"/>
           </w:tcPr>
           <w:p>
+            <w:proofErr w:type="spellStart"/>
             <w:r>
               <w:t>ipr</w:t>
             </w:r>
+            <w:proofErr w:type="spellEnd"/>
           </w:p>
         </w:tc>
         <w:tc>
@@ -697,9 +1231,11 @@
             <w:tcW w:w="3117" w:type="dxa"/>
           </w:tcPr>
           <w:p>
+            <w:proofErr w:type="spellStart"/>
             <w:r>
               <w:t>pki</w:t>
             </w:r>
+            <w:proofErr w:type="spellEnd"/>
           </w:p>
         </w:tc>
       </w:tr>
@@ -797,9 +1333,11 @@
             <w:tcW w:w="3116" w:type="dxa"/>
           </w:tcPr>
           <w:p>
+            <w:proofErr w:type="spellStart"/>
             <w:r>
               <w:t>bcp</w:t>
             </w:r>
+            <w:proofErr w:type="spellEnd"/>
           </w:p>
         </w:tc>
         <w:tc>
@@ -830,7 +1368,15 @@
           </w:tcPr>
           <w:p>
             <w:r>
-              <w:t>(url on users site)</w:t>
+              <w:t>(</w:t>
+            </w:r>
+            <w:proofErr w:type="spellStart"/>
+            <w:r>
+              <w:t>url</w:t>
+            </w:r>
+            <w:proofErr w:type="spellEnd"/>
+            <w:r>
+              <w:t xml:space="preserve"> on users site)</w:t>
             </w:r>
           </w:p>
         </w:tc>
@@ -903,9 +1449,11 @@
             <w:tcW w:w="4675" w:type="dxa"/>
           </w:tcPr>
           <w:p>
+            <w:proofErr w:type="spellStart"/>
             <w:r>
               <w:t>fullname</w:t>
             </w:r>
+            <w:proofErr w:type="spellEnd"/>
           </w:p>
         </w:tc>
         <w:tc>
@@ -921,9 +1469,11 @@
             <w:tcW w:w="4675" w:type="dxa"/>
           </w:tcPr>
           <w:p>
+            <w:proofErr w:type="spellStart"/>
             <w:r>
               <w:t>firstname</w:t>
             </w:r>
+            <w:proofErr w:type="spellEnd"/>
           </w:p>
         </w:tc>
         <w:tc>
@@ -1029,12 +1579,14 @@
             <w:tcW w:w="4675" w:type="dxa"/>
           </w:tcPr>
           <w:p>
+            <w:proofErr w:type="spellStart"/>
             <w:r>
               <w:t>organization</w:t>
             </w:r>
             <w:r>
               <w:t>abbrev</w:t>
             </w:r>
+            <w:proofErr w:type="spellEnd"/>
           </w:p>
         </w:tc>
         <w:tc>
@@ -1050,12 +1602,14 @@
             <w:tcW w:w="4675" w:type="dxa"/>
           </w:tcPr>
           <w:p>
+            <w:proofErr w:type="spellStart"/>
             <w:r>
               <w:t>organization</w:t>
             </w:r>
             <w:r>
               <w:t>ascii</w:t>
             </w:r>
+            <w:proofErr w:type="spellEnd"/>
           </w:p>
         </w:tc>
         <w:tc>
@@ -1108,6 +1662,7 @@
           </w:tcPr>
           <w:p>
             <w:r>
+              <w:lastRenderedPageBreak/>
               <w:t>region</w:t>
             </w:r>
           </w:p>
@@ -1179,9 +1734,11 @@
             <w:tcW w:w="4675" w:type="dxa"/>
           </w:tcPr>
           <w:p>
+            <w:proofErr w:type="spellStart"/>
             <w:r>
               <w:t>uri</w:t>
             </w:r>
+            <w:proofErr w:type="spellEnd"/>
           </w:p>
         </w:tc>
         <w:tc>
@@ -1208,31 +1765,54 @@
       </w:r>
     </w:p>
     <w:p>
-      <w:r>
-        <w:t>Cref - comment</w:t>
-      </w:r>
-    </w:p>
-    <w:p>
-      <w:r>
-        <w:t>Eref - external link (not added to references)</w:t>
-      </w:r>
-    </w:p>
-    <w:p>
-      <w:r>
-        <w:t>RelRef - reference to a specific anchor within a referenced doc.</w:t>
-      </w:r>
-    </w:p>
-    <w:p>
-      <w:r>
-        <w:t>Iref - term for the index</w:t>
-      </w:r>
-    </w:p>
-    <w:p>
-      <w:r>
-        <w:t>Xref - reference to an anchor in this document</w:t>
-      </w:r>
-      <w:bookmarkStart w:id="4" w:name="_GoBack"/>
-      <w:bookmarkEnd w:id="4"/>
+      <w:proofErr w:type="spellStart"/>
+      <w:r>
+        <w:t>Cref</w:t>
+      </w:r>
+      <w:proofErr w:type="spellEnd"/>
+      <w:r>
+        <w:t xml:space="preserve"> - comment</w:t>
+      </w:r>
+    </w:p>
+    <w:p>
+      <w:proofErr w:type="spellStart"/>
+      <w:r>
+        <w:t>Eref</w:t>
+      </w:r>
+      <w:proofErr w:type="spellEnd"/>
+      <w:r>
+        <w:t xml:space="preserve"> - external link (not added to references)</w:t>
+      </w:r>
+    </w:p>
+    <w:p>
+      <w:proofErr w:type="spellStart"/>
+      <w:r>
+        <w:t>RelRef</w:t>
+      </w:r>
+      <w:proofErr w:type="spellEnd"/>
+      <w:r>
+        <w:t xml:space="preserve"> - reference to a specific anchor within a referenced doc.</w:t>
+      </w:r>
+    </w:p>
+    <w:p>
+      <w:proofErr w:type="spellStart"/>
+      <w:r>
+        <w:t>Iref</w:t>
+      </w:r>
+      <w:proofErr w:type="spellEnd"/>
+      <w:r>
+        <w:t xml:space="preserve"> - term for the index</w:t>
+      </w:r>
+    </w:p>
+    <w:p>
+      <w:proofErr w:type="spellStart"/>
+      <w:r>
+        <w:t>Xref</w:t>
+      </w:r>
+      <w:proofErr w:type="spellEnd"/>
+      <w:r>
+        <w:t xml:space="preserve"> - reference to an anchor in this document</w:t>
+      </w:r>
     </w:p>
     <w:p>
       <w:pPr>
@@ -1306,7 +1886,6 @@
         <w:outlineLvl w:val="2"/>
       </w:pPr>
       <w:r>
-        <w:lastRenderedPageBreak/>
         <w:t>Normative</w:t>
       </w:r>
     </w:p>
@@ -1373,9 +1952,11 @@
                 <w:tab w:val="left" w:pos="1373"/>
               </w:tabs>
             </w:pPr>
+            <w:proofErr w:type="spellStart"/>
             <w:r>
               <w:t>TocDepth</w:t>
             </w:r>
+            <w:proofErr w:type="spellEnd"/>
             <w:r>
               <w:tab/>
             </w:r>
@@ -1408,9 +1989,11 @@
             <w:tcW w:w="2335" w:type="dxa"/>
           </w:tcPr>
           <w:p>
+            <w:proofErr w:type="spellStart"/>
             <w:r>
               <w:t>SortRefs</w:t>
             </w:r>
+            <w:proofErr w:type="spellEnd"/>
           </w:p>
         </w:tc>
         <w:tc>
@@ -1440,9 +2023,11 @@
             <w:tcW w:w="2335" w:type="dxa"/>
           </w:tcPr>
           <w:p>
+            <w:proofErr w:type="spellStart"/>
             <w:r>
               <w:t>Symrefs</w:t>
             </w:r>
+            <w:proofErr w:type="spellEnd"/>
           </w:p>
         </w:tc>
         <w:tc>
@@ -1472,9 +2057,11 @@
             <w:tcW w:w="2335" w:type="dxa"/>
           </w:tcPr>
           <w:p>
+            <w:proofErr w:type="spellStart"/>
             <w:r>
               <w:t>TocInclude</w:t>
             </w:r>
+            <w:proofErr w:type="spellEnd"/>
           </w:p>
         </w:tc>
         <w:tc>
@@ -1507,9 +2094,11 @@
             <w:tcW w:w="2335" w:type="dxa"/>
           </w:tcPr>
           <w:p>
+            <w:proofErr w:type="spellStart"/>
             <w:r>
               <w:t>TofInclude</w:t>
             </w:r>
+            <w:proofErr w:type="spellEnd"/>
           </w:p>
         </w:tc>
         <w:tc>
@@ -1542,9 +2131,11 @@
             <w:tcW w:w="2335" w:type="dxa"/>
           </w:tcPr>
           <w:p>
+            <w:proofErr w:type="spellStart"/>
             <w:r>
               <w:t>TotInclude</w:t>
             </w:r>
+            <w:proofErr w:type="spellEnd"/>
           </w:p>
         </w:tc>
         <w:tc>
@@ -1577,9 +2168,12 @@
             <w:tcW w:w="2335" w:type="dxa"/>
           </w:tcPr>
           <w:p>
-            <w:r>
+            <w:proofErr w:type="spellStart"/>
+            <w:r>
+              <w:lastRenderedPageBreak/>
               <w:t>TonInclude</w:t>
             </w:r>
+            <w:proofErr w:type="spellEnd"/>
           </w:p>
         </w:tc>
         <w:tc>
@@ -1614,9 +2208,11 @@
                 <w:tab w:val="left" w:pos="1373"/>
               </w:tabs>
             </w:pPr>
+            <w:proofErr w:type="spellStart"/>
             <w:r>
               <w:t>IndexInclude</w:t>
             </w:r>
+            <w:proofErr w:type="spellEnd"/>
             <w:r>
               <w:tab/>
             </w:r>
@@ -1654,12 +2250,14 @@
                 <w:tab w:val="left" w:pos="1373"/>
               </w:tabs>
             </w:pPr>
+            <w:proofErr w:type="spellStart"/>
             <w:r>
               <w:t>EmbedStyleshee</w:t>
             </w:r>
             <w:r>
               <w:t>t</w:t>
             </w:r>
+            <w:proofErr w:type="spellEnd"/>
           </w:p>
         </w:tc>
         <w:tc>
@@ -1835,7 +2433,6 @@
         <w:outlineLvl w:val="2"/>
       </w:pPr>
       <w:r>
-        <w:lastRenderedPageBreak/>
         <w:t>Informative</w:t>
       </w:r>
     </w:p>
@@ -1895,6 +2492,7 @@
         <w:outlineLvl w:val="2"/>
       </w:pPr>
       <w:r>
+        <w:lastRenderedPageBreak/>
         <w:t>Figures</w:t>
       </w:r>
     </w:p>
@@ -1987,7 +2585,7 @@
   <w:abstractNum w:abstractNumId="0" w15:restartNumberingAfterBreak="0">
     <w:nsid w:val="FFFFFF7C"/>
     <w:multiLevelType w:val="singleLevel"/>
-    <w:tmpl w:val="33D6076C"/>
+    <w:tmpl w:val="37B45B78"/>
     <w:lvl w:ilvl="0">
       <w:start w:val="1"/>
       <w:numFmt w:val="decimal"/>
@@ -2004,7 +2602,7 @@
   <w:abstractNum w:abstractNumId="1" w15:restartNumberingAfterBreak="0">
     <w:nsid w:val="FFFFFF7D"/>
     <w:multiLevelType w:val="singleLevel"/>
-    <w:tmpl w:val="65E436D0"/>
+    <w:tmpl w:val="6F1052E2"/>
     <w:lvl w:ilvl="0">
       <w:start w:val="1"/>
       <w:numFmt w:val="decimal"/>
@@ -2021,7 +2619,7 @@
   <w:abstractNum w:abstractNumId="2" w15:restartNumberingAfterBreak="0">
     <w:nsid w:val="FFFFFF7E"/>
     <w:multiLevelType w:val="singleLevel"/>
-    <w:tmpl w:val="65C81AF8"/>
+    <w:tmpl w:val="099875CC"/>
     <w:lvl w:ilvl="0">
       <w:start w:val="1"/>
       <w:numFmt w:val="decimal"/>
@@ -2038,7 +2636,7 @@
   <w:abstractNum w:abstractNumId="3" w15:restartNumberingAfterBreak="0">
     <w:nsid w:val="FFFFFF7F"/>
     <w:multiLevelType w:val="singleLevel"/>
-    <w:tmpl w:val="9FBEDDF2"/>
+    <w:tmpl w:val="050846C2"/>
     <w:lvl w:ilvl="0">
       <w:start w:val="1"/>
       <w:numFmt w:val="decimal"/>
@@ -2055,7 +2653,7 @@
   <w:abstractNum w:abstractNumId="4" w15:restartNumberingAfterBreak="0">
     <w:nsid w:val="FFFFFF80"/>
     <w:multiLevelType w:val="singleLevel"/>
-    <w:tmpl w:val="95FEC9AC"/>
+    <w:tmpl w:val="2822EF36"/>
     <w:lvl w:ilvl="0">
       <w:start w:val="1"/>
       <w:numFmt w:val="bullet"/>
@@ -2075,7 +2673,7 @@
   <w:abstractNum w:abstractNumId="5" w15:restartNumberingAfterBreak="0">
     <w:nsid w:val="FFFFFF81"/>
     <w:multiLevelType w:val="singleLevel"/>
-    <w:tmpl w:val="E076AD68"/>
+    <w:tmpl w:val="4D0E729C"/>
     <w:lvl w:ilvl="0">
       <w:start w:val="1"/>
       <w:numFmt w:val="bullet"/>
@@ -2095,7 +2693,7 @@
   <w:abstractNum w:abstractNumId="6" w15:restartNumberingAfterBreak="0">
     <w:nsid w:val="FFFFFF82"/>
     <w:multiLevelType w:val="singleLevel"/>
-    <w:tmpl w:val="31EA624C"/>
+    <w:tmpl w:val="8B025572"/>
     <w:lvl w:ilvl="0">
       <w:start w:val="1"/>
       <w:numFmt w:val="bullet"/>
@@ -2115,7 +2713,7 @@
   <w:abstractNum w:abstractNumId="7" w15:restartNumberingAfterBreak="0">
     <w:nsid w:val="FFFFFF83"/>
     <w:multiLevelType w:val="singleLevel"/>
-    <w:tmpl w:val="3FBA1C32"/>
+    <w:tmpl w:val="E4FAD73A"/>
     <w:lvl w:ilvl="0">
       <w:start w:val="1"/>
       <w:numFmt w:val="bullet"/>
@@ -2135,7 +2733,7 @@
   <w:abstractNum w:abstractNumId="8" w15:restartNumberingAfterBreak="0">
     <w:nsid w:val="FFFFFF88"/>
     <w:multiLevelType w:val="singleLevel"/>
-    <w:tmpl w:val="5598FB20"/>
+    <w:tmpl w:val="AFE69DB0"/>
     <w:lvl w:ilvl="0">
       <w:start w:val="1"/>
       <w:numFmt w:val="decimal"/>
@@ -2152,7 +2750,7 @@
   <w:abstractNum w:abstractNumId="9" w15:restartNumberingAfterBreak="0">
     <w:nsid w:val="FFFFFF89"/>
     <w:multiLevelType w:val="singleLevel"/>
-    <w:tmpl w:val="84226C3E"/>
+    <w:tmpl w:val="E5B2881A"/>
     <w:lvl w:ilvl="0">
       <w:start w:val="1"/>
       <w:numFmt w:val="bullet"/>
@@ -2925,6 +3523,27 @@
     <w:qFormat/>
     <w:rsid w:val="00891E0A"/>
   </w:style>
+  <w:style w:type="paragraph" w:styleId="Heading1">
+    <w:name w:val="heading 1"/>
+    <w:basedOn w:val="Normal"/>
+    <w:next w:val="Normal"/>
+    <w:link w:val="Heading1Char"/>
+    <w:uiPriority w:val="9"/>
+    <w:qFormat/>
+    <w:rsid w:val="00C5233C"/>
+    <w:pPr>
+      <w:keepNext/>
+      <w:keepLines/>
+      <w:spacing w:before="240" w:after="0"/>
+      <w:outlineLvl w:val="0"/>
+    </w:pPr>
+    <w:rPr>
+      <w:rFonts w:asciiTheme="majorHAnsi" w:eastAsiaTheme="majorEastAsia" w:hAnsiTheme="majorHAnsi" w:cstheme="majorBidi"/>
+      <w:color w:val="2E74B5" w:themeColor="accent1" w:themeShade="BF"/>
+      <w:sz w:val="32"/>
+      <w:szCs w:val="32"/>
+    </w:rPr>
+  </w:style>
   <w:style w:type="paragraph" w:styleId="Heading2">
     <w:name w:val="heading 2"/>
     <w:basedOn w:val="Normal"/>
@@ -3288,6 +3907,19 @@
       <w:szCs w:val="24"/>
     </w:rPr>
   </w:style>
+  <w:style w:type="character" w:customStyle="1" w:styleId="Heading1Char">
+    <w:name w:val="Heading 1 Char"/>
+    <w:basedOn w:val="DefaultParagraphFont"/>
+    <w:link w:val="Heading1"/>
+    <w:uiPriority w:val="9"/>
+    <w:rsid w:val="00C5233C"/>
+    <w:rPr>
+      <w:rFonts w:asciiTheme="majorHAnsi" w:eastAsiaTheme="majorEastAsia" w:hAnsiTheme="majorHAnsi" w:cstheme="majorBidi"/>
+      <w:color w:val="2E74B5" w:themeColor="accent1" w:themeShade="BF"/>
+      <w:sz w:val="32"/>
+      <w:szCs w:val="32"/>
+    </w:rPr>
+  </w:style>
 </w:styles>
 </file>
 

</xml_diff>